<commit_message>
code cleaned and commented
</commit_message>
<xml_diff>
--- a/AjalaCruz_C950.docx
+++ b/AjalaCruz_C950.docx
@@ -1687,7 +1687,6 @@
                 <w:szCs w:val="24"/>
               </w:rPr>
             </w:pPr>
-            <w:proofErr w:type="spellStart"/>
             <w:r>
               <w:rPr>
                 <w:rFonts w:ascii="Arial" w:hAnsi="Arial" w:cs="Arial"/>
@@ -1696,7 +1695,6 @@
               </w:rPr>
               <w:t>load_trucks</w:t>
             </w:r>
-            <w:proofErr w:type="spellEnd"/>
           </w:p>
         </w:tc>
         <w:tc>
@@ -1733,23 +1731,13 @@
                 <w:szCs w:val="24"/>
               </w:rPr>
             </w:pPr>
-            <w:proofErr w:type="gramStart"/>
-            <w:r>
-              <w:rPr>
-                <w:rFonts w:ascii="Arial" w:hAnsi="Arial" w:cs="Arial"/>
-                <w:sz w:val="24"/>
-                <w:szCs w:val="24"/>
-              </w:rPr>
-              <w:t>O(</w:t>
-            </w:r>
-            <w:proofErr w:type="gramEnd"/>
-            <w:r>
-              <w:rPr>
-                <w:rFonts w:ascii="Arial" w:hAnsi="Arial" w:cs="Arial"/>
-                <w:sz w:val="24"/>
-                <w:szCs w:val="24"/>
-              </w:rPr>
-              <w:t>1)</w:t>
+            <w:r>
+              <w:rPr>
+                <w:rFonts w:ascii="Arial" w:hAnsi="Arial" w:cs="Arial"/>
+                <w:sz w:val="24"/>
+                <w:szCs w:val="24"/>
+              </w:rPr>
+              <w:t>O(1)</w:t>
             </w:r>
           </w:p>
         </w:tc>
@@ -1765,23 +1753,13 @@
                 <w:szCs w:val="24"/>
               </w:rPr>
             </w:pPr>
-            <w:proofErr w:type="gramStart"/>
-            <w:r>
-              <w:rPr>
-                <w:rFonts w:ascii="Arial" w:hAnsi="Arial" w:cs="Arial"/>
-                <w:sz w:val="24"/>
-                <w:szCs w:val="24"/>
-              </w:rPr>
-              <w:t>O(</w:t>
-            </w:r>
-            <w:proofErr w:type="gramEnd"/>
-            <w:r>
-              <w:rPr>
-                <w:rFonts w:ascii="Arial" w:hAnsi="Arial" w:cs="Arial"/>
-                <w:sz w:val="24"/>
-                <w:szCs w:val="24"/>
-              </w:rPr>
-              <w:t>1)</w:t>
+            <w:r>
+              <w:rPr>
+                <w:rFonts w:ascii="Arial" w:hAnsi="Arial" w:cs="Arial"/>
+                <w:sz w:val="24"/>
+                <w:szCs w:val="24"/>
+              </w:rPr>
+              <w:t>O(1)</w:t>
             </w:r>
           </w:p>
         </w:tc>
@@ -1799,7 +1777,6 @@
                 <w:szCs w:val="24"/>
               </w:rPr>
             </w:pPr>
-            <w:proofErr w:type="spellStart"/>
             <w:r>
               <w:rPr>
                 <w:rFonts w:ascii="Arial" w:hAnsi="Arial" w:cs="Arial"/>
@@ -1808,7 +1785,6 @@
               </w:rPr>
               <w:t>get_address_vertices</w:t>
             </w:r>
-            <w:proofErr w:type="spellEnd"/>
           </w:p>
         </w:tc>
         <w:tc>
@@ -2177,7 +2153,6 @@
                 <w:szCs w:val="24"/>
               </w:rPr>
             </w:pPr>
-            <w:proofErr w:type="spellStart"/>
             <w:r>
               <w:rPr>
                 <w:rFonts w:ascii="Arial" w:hAnsi="Arial" w:cs="Arial"/>
@@ -2186,7 +2161,6 @@
               </w:rPr>
               <w:t>get_truck_one_packages</w:t>
             </w:r>
-            <w:proofErr w:type="spellEnd"/>
           </w:p>
         </w:tc>
         <w:tc>
@@ -2223,23 +2197,13 @@
                 <w:szCs w:val="24"/>
               </w:rPr>
             </w:pPr>
-            <w:proofErr w:type="gramStart"/>
-            <w:r>
-              <w:rPr>
-                <w:rFonts w:ascii="Arial" w:hAnsi="Arial" w:cs="Arial"/>
-                <w:sz w:val="24"/>
-                <w:szCs w:val="24"/>
-              </w:rPr>
-              <w:t>O(</w:t>
-            </w:r>
-            <w:proofErr w:type="gramEnd"/>
-            <w:r>
-              <w:rPr>
-                <w:rFonts w:ascii="Arial" w:hAnsi="Arial" w:cs="Arial"/>
-                <w:sz w:val="24"/>
-                <w:szCs w:val="24"/>
-              </w:rPr>
-              <w:t>1)</w:t>
+            <w:r>
+              <w:rPr>
+                <w:rFonts w:ascii="Arial" w:hAnsi="Arial" w:cs="Arial"/>
+                <w:sz w:val="24"/>
+                <w:szCs w:val="24"/>
+              </w:rPr>
+              <w:t>O(1)</w:t>
             </w:r>
           </w:p>
         </w:tc>
@@ -2255,23 +2219,13 @@
                 <w:szCs w:val="24"/>
               </w:rPr>
             </w:pPr>
-            <w:proofErr w:type="gramStart"/>
-            <w:r>
-              <w:rPr>
-                <w:rFonts w:ascii="Arial" w:hAnsi="Arial" w:cs="Arial"/>
-                <w:sz w:val="24"/>
-                <w:szCs w:val="24"/>
-              </w:rPr>
-              <w:t>O(</w:t>
-            </w:r>
-            <w:proofErr w:type="gramEnd"/>
-            <w:r>
-              <w:rPr>
-                <w:rFonts w:ascii="Arial" w:hAnsi="Arial" w:cs="Arial"/>
-                <w:sz w:val="24"/>
-                <w:szCs w:val="24"/>
-              </w:rPr>
-              <w:t>1)</w:t>
+            <w:r>
+              <w:rPr>
+                <w:rFonts w:ascii="Arial" w:hAnsi="Arial" w:cs="Arial"/>
+                <w:sz w:val="24"/>
+                <w:szCs w:val="24"/>
+              </w:rPr>
+              <w:t>O(1)</w:t>
             </w:r>
           </w:p>
         </w:tc>
@@ -2289,7 +2243,6 @@
                 <w:szCs w:val="24"/>
               </w:rPr>
             </w:pPr>
-            <w:proofErr w:type="spellStart"/>
             <w:r>
               <w:rPr>
                 <w:rFonts w:ascii="Arial" w:hAnsi="Arial" w:cs="Arial"/>
@@ -2298,7 +2251,6 @@
               </w:rPr>
               <w:t>get_truck_two_packages</w:t>
             </w:r>
-            <w:proofErr w:type="spellEnd"/>
           </w:p>
         </w:tc>
         <w:tc>
@@ -2335,23 +2287,13 @@
                 <w:szCs w:val="24"/>
               </w:rPr>
             </w:pPr>
-            <w:proofErr w:type="gramStart"/>
-            <w:r>
-              <w:rPr>
-                <w:rFonts w:ascii="Arial" w:hAnsi="Arial" w:cs="Arial"/>
-                <w:sz w:val="24"/>
-                <w:szCs w:val="24"/>
-              </w:rPr>
-              <w:t>O(</w:t>
-            </w:r>
-            <w:proofErr w:type="gramEnd"/>
-            <w:r>
-              <w:rPr>
-                <w:rFonts w:ascii="Arial" w:hAnsi="Arial" w:cs="Arial"/>
-                <w:sz w:val="24"/>
-                <w:szCs w:val="24"/>
-              </w:rPr>
-              <w:t>1)</w:t>
+            <w:r>
+              <w:rPr>
+                <w:rFonts w:ascii="Arial" w:hAnsi="Arial" w:cs="Arial"/>
+                <w:sz w:val="24"/>
+                <w:szCs w:val="24"/>
+              </w:rPr>
+              <w:t>O(1)</w:t>
             </w:r>
           </w:p>
         </w:tc>
@@ -2367,23 +2309,13 @@
                 <w:szCs w:val="24"/>
               </w:rPr>
             </w:pPr>
-            <w:proofErr w:type="gramStart"/>
-            <w:r>
-              <w:rPr>
-                <w:rFonts w:ascii="Arial" w:hAnsi="Arial" w:cs="Arial"/>
-                <w:sz w:val="24"/>
-                <w:szCs w:val="24"/>
-              </w:rPr>
-              <w:t>O(</w:t>
-            </w:r>
-            <w:proofErr w:type="gramEnd"/>
-            <w:r>
-              <w:rPr>
-                <w:rFonts w:ascii="Arial" w:hAnsi="Arial" w:cs="Arial"/>
-                <w:sz w:val="24"/>
-                <w:szCs w:val="24"/>
-              </w:rPr>
-              <w:t>1)</w:t>
+            <w:r>
+              <w:rPr>
+                <w:rFonts w:ascii="Arial" w:hAnsi="Arial" w:cs="Arial"/>
+                <w:sz w:val="24"/>
+                <w:szCs w:val="24"/>
+              </w:rPr>
+              <w:t>O(1)</w:t>
             </w:r>
           </w:p>
         </w:tc>
@@ -2401,7 +2333,6 @@
                 <w:szCs w:val="24"/>
               </w:rPr>
             </w:pPr>
-            <w:proofErr w:type="spellStart"/>
             <w:r>
               <w:rPr>
                 <w:rFonts w:ascii="Arial" w:hAnsi="Arial" w:cs="Arial"/>
@@ -2410,7 +2341,6 @@
               </w:rPr>
               <w:t>get_truck_three_packages</w:t>
             </w:r>
-            <w:proofErr w:type="spellEnd"/>
           </w:p>
         </w:tc>
         <w:tc>
@@ -2447,23 +2377,13 @@
                 <w:szCs w:val="24"/>
               </w:rPr>
             </w:pPr>
-            <w:proofErr w:type="gramStart"/>
-            <w:r>
-              <w:rPr>
-                <w:rFonts w:ascii="Arial" w:hAnsi="Arial" w:cs="Arial"/>
-                <w:sz w:val="24"/>
-                <w:szCs w:val="24"/>
-              </w:rPr>
-              <w:t>O(</w:t>
-            </w:r>
-            <w:proofErr w:type="gramEnd"/>
-            <w:r>
-              <w:rPr>
-                <w:rFonts w:ascii="Arial" w:hAnsi="Arial" w:cs="Arial"/>
-                <w:sz w:val="24"/>
-                <w:szCs w:val="24"/>
-              </w:rPr>
-              <w:t>1)</w:t>
+            <w:r>
+              <w:rPr>
+                <w:rFonts w:ascii="Arial" w:hAnsi="Arial" w:cs="Arial"/>
+                <w:sz w:val="24"/>
+                <w:szCs w:val="24"/>
+              </w:rPr>
+              <w:t>O(1)</w:t>
             </w:r>
           </w:p>
         </w:tc>
@@ -2479,23 +2399,13 @@
                 <w:szCs w:val="24"/>
               </w:rPr>
             </w:pPr>
-            <w:proofErr w:type="gramStart"/>
-            <w:r>
-              <w:rPr>
-                <w:rFonts w:ascii="Arial" w:hAnsi="Arial" w:cs="Arial"/>
-                <w:sz w:val="24"/>
-                <w:szCs w:val="24"/>
-              </w:rPr>
-              <w:t>O(</w:t>
-            </w:r>
-            <w:proofErr w:type="gramEnd"/>
-            <w:r>
-              <w:rPr>
-                <w:rFonts w:ascii="Arial" w:hAnsi="Arial" w:cs="Arial"/>
-                <w:sz w:val="24"/>
-                <w:szCs w:val="24"/>
-              </w:rPr>
-              <w:t>1)</w:t>
+            <w:r>
+              <w:rPr>
+                <w:rFonts w:ascii="Arial" w:hAnsi="Arial" w:cs="Arial"/>
+                <w:sz w:val="24"/>
+                <w:szCs w:val="24"/>
+              </w:rPr>
+              <w:t>O(1)</w:t>
             </w:r>
           </w:p>
         </w:tc>
@@ -2513,7 +2423,6 @@
                 <w:szCs w:val="24"/>
               </w:rPr>
             </w:pPr>
-            <w:proofErr w:type="spellStart"/>
             <w:r>
               <w:rPr>
                 <w:rFonts w:ascii="Arial" w:hAnsi="Arial" w:cs="Arial"/>
@@ -2522,7 +2431,6 @@
               </w:rPr>
               <w:t>get_all_packages</w:t>
             </w:r>
-            <w:proofErr w:type="spellEnd"/>
           </w:p>
         </w:tc>
         <w:tc>
@@ -2559,23 +2467,13 @@
                 <w:szCs w:val="24"/>
               </w:rPr>
             </w:pPr>
-            <w:proofErr w:type="gramStart"/>
-            <w:r>
-              <w:rPr>
-                <w:rFonts w:ascii="Arial" w:hAnsi="Arial" w:cs="Arial"/>
-                <w:sz w:val="24"/>
-                <w:szCs w:val="24"/>
-              </w:rPr>
-              <w:t>O(</w:t>
-            </w:r>
-            <w:proofErr w:type="gramEnd"/>
-            <w:r>
-              <w:rPr>
-                <w:rFonts w:ascii="Arial" w:hAnsi="Arial" w:cs="Arial"/>
-                <w:sz w:val="24"/>
-                <w:szCs w:val="24"/>
-              </w:rPr>
-              <w:t>1)</w:t>
+            <w:r>
+              <w:rPr>
+                <w:rFonts w:ascii="Arial" w:hAnsi="Arial" w:cs="Arial"/>
+                <w:sz w:val="24"/>
+                <w:szCs w:val="24"/>
+              </w:rPr>
+              <w:t>O(1)</w:t>
             </w:r>
           </w:p>
         </w:tc>
@@ -2591,23 +2489,13 @@
                 <w:szCs w:val="24"/>
               </w:rPr>
             </w:pPr>
-            <w:proofErr w:type="gramStart"/>
-            <w:r>
-              <w:rPr>
-                <w:rFonts w:ascii="Arial" w:hAnsi="Arial" w:cs="Arial"/>
-                <w:sz w:val="24"/>
-                <w:szCs w:val="24"/>
-              </w:rPr>
-              <w:t>O(</w:t>
-            </w:r>
-            <w:proofErr w:type="gramEnd"/>
-            <w:r>
-              <w:rPr>
-                <w:rFonts w:ascii="Arial" w:hAnsi="Arial" w:cs="Arial"/>
-                <w:sz w:val="24"/>
-                <w:szCs w:val="24"/>
-              </w:rPr>
-              <w:t>1)</w:t>
+            <w:r>
+              <w:rPr>
+                <w:rFonts w:ascii="Arial" w:hAnsi="Arial" w:cs="Arial"/>
+                <w:sz w:val="24"/>
+                <w:szCs w:val="24"/>
+              </w:rPr>
+              <w:t>O(1)</w:t>
             </w:r>
           </w:p>
         </w:tc>
@@ -2677,7 +2565,37 @@
                 <w:sz w:val="24"/>
                 <w:szCs w:val="24"/>
               </w:rPr>
-              <w:t>4N+5 = ON</w:t>
+              <w:t>4N+5 = O</w:t>
+            </w:r>
+            <w:r>
+              <w:rPr>
+                <w:rFonts w:ascii="Arial" w:hAnsi="Arial" w:cs="Arial"/>
+                <w:b/>
+                <w:bCs/>
+                <w:sz w:val="24"/>
+                <w:szCs w:val="24"/>
+              </w:rPr>
+              <w:t>(</w:t>
+            </w:r>
+            <w:r>
+              <w:rPr>
+                <w:rFonts w:ascii="Arial" w:hAnsi="Arial" w:cs="Arial"/>
+                <w:b/>
+                <w:bCs/>
+                <w:sz w:val="24"/>
+                <w:szCs w:val="24"/>
+              </w:rPr>
+              <w:t>N</w:t>
+            </w:r>
+            <w:r>
+              <w:rPr>
+                <w:rFonts w:ascii="Arial" w:hAnsi="Arial" w:cs="Arial"/>
+                <w:b/>
+                <w:bCs/>
+                <w:sz w:val="24"/>
+                <w:szCs w:val="24"/>
+              </w:rPr>
+              <w:t>)</w:t>
             </w:r>
           </w:p>
         </w:tc>
@@ -2703,7 +2621,37 @@
                 <w:sz w:val="24"/>
                 <w:szCs w:val="24"/>
               </w:rPr>
-              <w:t>4N+5 = ON</w:t>
+              <w:t>4N+5 = O</w:t>
+            </w:r>
+            <w:r>
+              <w:rPr>
+                <w:rFonts w:ascii="Arial" w:hAnsi="Arial" w:cs="Arial"/>
+                <w:b/>
+                <w:bCs/>
+                <w:sz w:val="24"/>
+                <w:szCs w:val="24"/>
+              </w:rPr>
+              <w:t>(</w:t>
+            </w:r>
+            <w:r>
+              <w:rPr>
+                <w:rFonts w:ascii="Arial" w:hAnsi="Arial" w:cs="Arial"/>
+                <w:b/>
+                <w:bCs/>
+                <w:sz w:val="24"/>
+                <w:szCs w:val="24"/>
+              </w:rPr>
+              <w:t>N</w:t>
+            </w:r>
+            <w:r>
+              <w:rPr>
+                <w:rFonts w:ascii="Arial" w:hAnsi="Arial" w:cs="Arial"/>
+                <w:b/>
+                <w:bCs/>
+                <w:sz w:val="24"/>
+                <w:szCs w:val="24"/>
+              </w:rPr>
+              <w:t>)</w:t>
             </w:r>
           </w:p>
         </w:tc>
@@ -2720,6 +2668,1001 @@
         </w:rPr>
       </w:pPr>
     </w:p>
+    <w:p>
+      <w:pPr>
+        <w:rPr>
+          <w:rFonts w:ascii="Arial" w:hAnsi="Arial" w:cs="Arial"/>
+          <w:b/>
+          <w:bCs/>
+          <w:sz w:val="24"/>
+          <w:szCs w:val="24"/>
+        </w:rPr>
+      </w:pPr>
+      <w:r>
+        <w:rPr>
+          <w:rFonts w:ascii="Arial" w:hAnsi="Arial" w:cs="Arial"/>
+          <w:b/>
+          <w:bCs/>
+          <w:sz w:val="24"/>
+          <w:szCs w:val="24"/>
+        </w:rPr>
+        <w:t>distances.py</w:t>
+      </w:r>
+    </w:p>
+    <w:tbl>
+      <w:tblPr>
+        <w:tblStyle w:val="TableGrid"/>
+        <w:tblW w:w="0" w:type="auto"/>
+        <w:tblLook w:val="04A0" w:firstRow="1" w:lastRow="0" w:firstColumn="1" w:lastColumn="0" w:noHBand="0" w:noVBand="1"/>
+      </w:tblPr>
+      <w:tblGrid>
+        <w:gridCol w:w="2337"/>
+        <w:gridCol w:w="2337"/>
+        <w:gridCol w:w="2338"/>
+        <w:gridCol w:w="2338"/>
+      </w:tblGrid>
+      <w:tr>
+        <w:tc>
+          <w:tcPr>
+            <w:tcW w:w="2337" w:type="dxa"/>
+          </w:tcPr>
+          <w:p>
+            <w:pPr>
+              <w:rPr>
+                <w:rFonts w:ascii="Arial" w:hAnsi="Arial" w:cs="Arial"/>
+                <w:b/>
+                <w:bCs/>
+                <w:sz w:val="24"/>
+                <w:szCs w:val="24"/>
+              </w:rPr>
+            </w:pPr>
+            <w:r>
+              <w:rPr>
+                <w:rFonts w:ascii="Arial" w:hAnsi="Arial" w:cs="Arial"/>
+                <w:b/>
+                <w:bCs/>
+                <w:sz w:val="24"/>
+                <w:szCs w:val="24"/>
+              </w:rPr>
+              <w:t>Method</w:t>
+            </w:r>
+          </w:p>
+        </w:tc>
+        <w:tc>
+          <w:tcPr>
+            <w:tcW w:w="2337" w:type="dxa"/>
+          </w:tcPr>
+          <w:p>
+            <w:pPr>
+              <w:rPr>
+                <w:rFonts w:ascii="Arial" w:hAnsi="Arial" w:cs="Arial"/>
+                <w:b/>
+                <w:bCs/>
+                <w:sz w:val="24"/>
+                <w:szCs w:val="24"/>
+              </w:rPr>
+            </w:pPr>
+            <w:r>
+              <w:rPr>
+                <w:rFonts w:ascii="Arial" w:hAnsi="Arial" w:cs="Arial"/>
+                <w:b/>
+                <w:bCs/>
+                <w:sz w:val="24"/>
+                <w:szCs w:val="24"/>
+              </w:rPr>
+              <w:t>Line number</w:t>
+            </w:r>
+          </w:p>
+        </w:tc>
+        <w:tc>
+          <w:tcPr>
+            <w:tcW w:w="2338" w:type="dxa"/>
+          </w:tcPr>
+          <w:p>
+            <w:pPr>
+              <w:rPr>
+                <w:rFonts w:ascii="Arial" w:hAnsi="Arial" w:cs="Arial"/>
+                <w:b/>
+                <w:bCs/>
+                <w:sz w:val="24"/>
+                <w:szCs w:val="24"/>
+              </w:rPr>
+            </w:pPr>
+            <w:r>
+              <w:rPr>
+                <w:rFonts w:ascii="Arial" w:hAnsi="Arial" w:cs="Arial"/>
+                <w:b/>
+                <w:bCs/>
+                <w:sz w:val="24"/>
+                <w:szCs w:val="24"/>
+              </w:rPr>
+              <w:t>Space complexity</w:t>
+            </w:r>
+          </w:p>
+        </w:tc>
+        <w:tc>
+          <w:tcPr>
+            <w:tcW w:w="2338" w:type="dxa"/>
+          </w:tcPr>
+          <w:p>
+            <w:pPr>
+              <w:rPr>
+                <w:rFonts w:ascii="Arial" w:hAnsi="Arial" w:cs="Arial"/>
+                <w:b/>
+                <w:bCs/>
+                <w:sz w:val="24"/>
+                <w:szCs w:val="24"/>
+              </w:rPr>
+            </w:pPr>
+            <w:r>
+              <w:rPr>
+                <w:rFonts w:ascii="Arial" w:hAnsi="Arial" w:cs="Arial"/>
+                <w:b/>
+                <w:bCs/>
+                <w:sz w:val="24"/>
+                <w:szCs w:val="24"/>
+              </w:rPr>
+              <w:t>Time complexity</w:t>
+            </w:r>
+          </w:p>
+        </w:tc>
+      </w:tr>
+      <w:tr>
+        <w:tc>
+          <w:tcPr>
+            <w:tcW w:w="2337" w:type="dxa"/>
+          </w:tcPr>
+          <w:p>
+            <w:pPr>
+              <w:rPr>
+                <w:rFonts w:ascii="Arial" w:hAnsi="Arial" w:cs="Arial"/>
+                <w:sz w:val="24"/>
+                <w:szCs w:val="24"/>
+              </w:rPr>
+            </w:pPr>
+            <w:r>
+              <w:rPr>
+                <w:rFonts w:ascii="Arial" w:hAnsi="Arial" w:cs="Arial"/>
+                <w:sz w:val="24"/>
+                <w:szCs w:val="24"/>
+              </w:rPr>
+              <w:t>None</w:t>
+            </w:r>
+          </w:p>
+        </w:tc>
+        <w:tc>
+          <w:tcPr>
+            <w:tcW w:w="2337" w:type="dxa"/>
+          </w:tcPr>
+          <w:p>
+            <w:pPr>
+              <w:rPr>
+                <w:rFonts w:ascii="Arial" w:hAnsi="Arial" w:cs="Arial"/>
+                <w:sz w:val="24"/>
+                <w:szCs w:val="24"/>
+              </w:rPr>
+            </w:pPr>
+            <w:r>
+              <w:rPr>
+                <w:rFonts w:ascii="Arial" w:hAnsi="Arial" w:cs="Arial"/>
+                <w:sz w:val="24"/>
+                <w:szCs w:val="24"/>
+              </w:rPr>
+              <w:t>9</w:t>
+            </w:r>
+          </w:p>
+        </w:tc>
+        <w:tc>
+          <w:tcPr>
+            <w:tcW w:w="2338" w:type="dxa"/>
+          </w:tcPr>
+          <w:p>
+            <w:pPr>
+              <w:rPr>
+                <w:rFonts w:ascii="Arial" w:hAnsi="Arial" w:cs="Arial"/>
+                <w:sz w:val="24"/>
+                <w:szCs w:val="24"/>
+              </w:rPr>
+            </w:pPr>
+            <w:r>
+              <w:rPr>
+                <w:rFonts w:ascii="Arial" w:hAnsi="Arial" w:cs="Arial"/>
+                <w:sz w:val="24"/>
+                <w:szCs w:val="24"/>
+              </w:rPr>
+              <w:t>O(N)</w:t>
+            </w:r>
+          </w:p>
+        </w:tc>
+        <w:tc>
+          <w:tcPr>
+            <w:tcW w:w="2338" w:type="dxa"/>
+          </w:tcPr>
+          <w:p>
+            <w:pPr>
+              <w:rPr>
+                <w:rFonts w:ascii="Arial" w:hAnsi="Arial" w:cs="Arial"/>
+                <w:sz w:val="24"/>
+                <w:szCs w:val="24"/>
+              </w:rPr>
+            </w:pPr>
+            <w:r>
+              <w:rPr>
+                <w:rFonts w:ascii="Arial" w:hAnsi="Arial" w:cs="Arial"/>
+                <w:sz w:val="24"/>
+                <w:szCs w:val="24"/>
+              </w:rPr>
+              <w:t>O(N)</w:t>
+            </w:r>
+          </w:p>
+        </w:tc>
+      </w:tr>
+      <w:tr>
+        <w:tc>
+          <w:tcPr>
+            <w:tcW w:w="2337" w:type="dxa"/>
+          </w:tcPr>
+          <w:p>
+            <w:pPr>
+              <w:rPr>
+                <w:rFonts w:ascii="Arial" w:hAnsi="Arial" w:cs="Arial"/>
+                <w:sz w:val="24"/>
+                <w:szCs w:val="24"/>
+              </w:rPr>
+            </w:pPr>
+            <w:r>
+              <w:rPr>
+                <w:rFonts w:ascii="Arial" w:hAnsi="Arial" w:cs="Arial"/>
+                <w:sz w:val="24"/>
+                <w:szCs w:val="24"/>
+              </w:rPr>
+              <w:t>find_short_path</w:t>
+            </w:r>
+          </w:p>
+        </w:tc>
+        <w:tc>
+          <w:tcPr>
+            <w:tcW w:w="2337" w:type="dxa"/>
+          </w:tcPr>
+          <w:p>
+            <w:pPr>
+              <w:rPr>
+                <w:rFonts w:ascii="Arial" w:hAnsi="Arial" w:cs="Arial"/>
+                <w:sz w:val="24"/>
+                <w:szCs w:val="24"/>
+              </w:rPr>
+            </w:pPr>
+            <w:r>
+              <w:rPr>
+                <w:rFonts w:ascii="Arial" w:hAnsi="Arial" w:cs="Arial"/>
+                <w:sz w:val="24"/>
+                <w:szCs w:val="24"/>
+              </w:rPr>
+              <w:t>18</w:t>
+            </w:r>
+          </w:p>
+        </w:tc>
+        <w:tc>
+          <w:tcPr>
+            <w:tcW w:w="2338" w:type="dxa"/>
+          </w:tcPr>
+          <w:p>
+            <w:pPr>
+              <w:rPr>
+                <w:rFonts w:ascii="Arial" w:hAnsi="Arial" w:cs="Arial"/>
+                <w:sz w:val="24"/>
+                <w:szCs w:val="24"/>
+              </w:rPr>
+            </w:pPr>
+            <w:r>
+              <w:rPr>
+                <w:rFonts w:ascii="Arial" w:hAnsi="Arial" w:cs="Arial"/>
+                <w:sz w:val="24"/>
+                <w:szCs w:val="24"/>
+              </w:rPr>
+              <w:t>O(N^2)</w:t>
+            </w:r>
+          </w:p>
+        </w:tc>
+        <w:tc>
+          <w:tcPr>
+            <w:tcW w:w="2338" w:type="dxa"/>
+          </w:tcPr>
+          <w:p>
+            <w:pPr>
+              <w:rPr>
+                <w:rFonts w:ascii="Arial" w:hAnsi="Arial" w:cs="Arial"/>
+                <w:sz w:val="24"/>
+                <w:szCs w:val="24"/>
+              </w:rPr>
+            </w:pPr>
+            <w:r>
+              <w:rPr>
+                <w:rFonts w:ascii="Arial" w:hAnsi="Arial" w:cs="Arial"/>
+                <w:sz w:val="24"/>
+                <w:szCs w:val="24"/>
+              </w:rPr>
+              <w:t>O(N^2)</w:t>
+            </w:r>
+          </w:p>
+        </w:tc>
+      </w:tr>
+      <w:tr>
+        <w:tc>
+          <w:tcPr>
+            <w:tcW w:w="2337" w:type="dxa"/>
+          </w:tcPr>
+          <w:p>
+            <w:pPr>
+              <w:rPr>
+                <w:rFonts w:ascii="Arial" w:hAnsi="Arial" w:cs="Arial"/>
+                <w:sz w:val="24"/>
+                <w:szCs w:val="24"/>
+              </w:rPr>
+            </w:pPr>
+            <w:r>
+              <w:rPr>
+                <w:rFonts w:ascii="Arial" w:hAnsi="Arial" w:cs="Arial"/>
+                <w:sz w:val="24"/>
+                <w:szCs w:val="24"/>
+              </w:rPr>
+              <w:t>get_shortPath</w:t>
+            </w:r>
+          </w:p>
+        </w:tc>
+        <w:tc>
+          <w:tcPr>
+            <w:tcW w:w="2337" w:type="dxa"/>
+          </w:tcPr>
+          <w:p>
+            <w:pPr>
+              <w:rPr>
+                <w:rFonts w:ascii="Arial" w:hAnsi="Arial" w:cs="Arial"/>
+                <w:sz w:val="24"/>
+                <w:szCs w:val="24"/>
+              </w:rPr>
+            </w:pPr>
+            <w:r>
+              <w:rPr>
+                <w:rFonts w:ascii="Arial" w:hAnsi="Arial" w:cs="Arial"/>
+                <w:sz w:val="24"/>
+                <w:szCs w:val="24"/>
+              </w:rPr>
+              <w:t>69</w:t>
+            </w:r>
+          </w:p>
+        </w:tc>
+        <w:tc>
+          <w:tcPr>
+            <w:tcW w:w="2338" w:type="dxa"/>
+          </w:tcPr>
+          <w:p>
+            <w:pPr>
+              <w:rPr>
+                <w:rFonts w:ascii="Arial" w:hAnsi="Arial" w:cs="Arial"/>
+                <w:sz w:val="24"/>
+                <w:szCs w:val="24"/>
+              </w:rPr>
+            </w:pPr>
+            <w:r>
+              <w:rPr>
+                <w:rFonts w:ascii="Arial" w:hAnsi="Arial" w:cs="Arial"/>
+                <w:sz w:val="24"/>
+                <w:szCs w:val="24"/>
+              </w:rPr>
+              <w:t>O(1)</w:t>
+            </w:r>
+          </w:p>
+        </w:tc>
+        <w:tc>
+          <w:tcPr>
+            <w:tcW w:w="2338" w:type="dxa"/>
+          </w:tcPr>
+          <w:p>
+            <w:pPr>
+              <w:rPr>
+                <w:rFonts w:ascii="Arial" w:hAnsi="Arial" w:cs="Arial"/>
+                <w:sz w:val="24"/>
+                <w:szCs w:val="24"/>
+              </w:rPr>
+            </w:pPr>
+            <w:r>
+              <w:rPr>
+                <w:rFonts w:ascii="Arial" w:hAnsi="Arial" w:cs="Arial"/>
+                <w:sz w:val="24"/>
+                <w:szCs w:val="24"/>
+              </w:rPr>
+              <w:t>O(1)</w:t>
+            </w:r>
+          </w:p>
+        </w:tc>
+      </w:tr>
+      <w:tr>
+        <w:tc>
+          <w:tcPr>
+            <w:tcW w:w="2337" w:type="dxa"/>
+          </w:tcPr>
+          <w:p>
+            <w:pPr>
+              <w:rPr>
+                <w:rFonts w:ascii="Arial" w:hAnsi="Arial" w:cs="Arial"/>
+                <w:b/>
+                <w:bCs/>
+                <w:sz w:val="24"/>
+                <w:szCs w:val="24"/>
+              </w:rPr>
+            </w:pPr>
+            <w:r>
+              <w:rPr>
+                <w:rFonts w:ascii="Arial" w:hAnsi="Arial" w:cs="Arial"/>
+                <w:b/>
+                <w:bCs/>
+                <w:sz w:val="24"/>
+                <w:szCs w:val="24"/>
+              </w:rPr>
+              <w:t>Total</w:t>
+            </w:r>
+          </w:p>
+        </w:tc>
+        <w:tc>
+          <w:tcPr>
+            <w:tcW w:w="2337" w:type="dxa"/>
+          </w:tcPr>
+          <w:p>
+            <w:pPr>
+              <w:rPr>
+                <w:rFonts w:ascii="Arial" w:hAnsi="Arial" w:cs="Arial"/>
+                <w:b/>
+                <w:bCs/>
+                <w:sz w:val="24"/>
+                <w:szCs w:val="24"/>
+              </w:rPr>
+            </w:pPr>
+          </w:p>
+        </w:tc>
+        <w:tc>
+          <w:tcPr>
+            <w:tcW w:w="2338" w:type="dxa"/>
+          </w:tcPr>
+          <w:p>
+            <w:pPr>
+              <w:rPr>
+                <w:rFonts w:ascii="Arial" w:hAnsi="Arial" w:cs="Arial"/>
+                <w:b/>
+                <w:bCs/>
+                <w:sz w:val="24"/>
+                <w:szCs w:val="24"/>
+              </w:rPr>
+            </w:pPr>
+            <w:r>
+              <w:rPr>
+                <w:rFonts w:ascii="Arial" w:hAnsi="Arial" w:cs="Arial"/>
+                <w:b/>
+                <w:bCs/>
+                <w:sz w:val="24"/>
+                <w:szCs w:val="24"/>
+              </w:rPr>
+              <w:t>N^2+N+1 = O(N^2)</w:t>
+            </w:r>
+          </w:p>
+        </w:tc>
+        <w:tc>
+          <w:tcPr>
+            <w:tcW w:w="2338" w:type="dxa"/>
+          </w:tcPr>
+          <w:p>
+            <w:pPr>
+              <w:rPr>
+                <w:rFonts w:ascii="Arial" w:hAnsi="Arial" w:cs="Arial"/>
+                <w:b/>
+                <w:bCs/>
+                <w:sz w:val="24"/>
+                <w:szCs w:val="24"/>
+              </w:rPr>
+            </w:pPr>
+            <w:r>
+              <w:rPr>
+                <w:rFonts w:ascii="Arial" w:hAnsi="Arial" w:cs="Arial"/>
+                <w:b/>
+                <w:bCs/>
+                <w:sz w:val="24"/>
+                <w:szCs w:val="24"/>
+              </w:rPr>
+              <w:t>N^2+N+1 = O(N^2)</w:t>
+            </w:r>
+          </w:p>
+        </w:tc>
+      </w:tr>
+    </w:tbl>
+    <w:p>
+      <w:pPr>
+        <w:rPr>
+          <w:rFonts w:ascii="Arial" w:hAnsi="Arial" w:cs="Arial"/>
+          <w:b/>
+          <w:bCs/>
+          <w:sz w:val="24"/>
+          <w:szCs w:val="24"/>
+        </w:rPr>
+      </w:pPr>
+      <w:r>
+        <w:rPr>
+          <w:rFonts w:ascii="Arial" w:hAnsi="Arial" w:cs="Arial"/>
+          <w:b/>
+          <w:bCs/>
+          <w:sz w:val="24"/>
+          <w:szCs w:val="24"/>
+        </w:rPr>
+        <w:lastRenderedPageBreak/>
+        <w:t>timer.py</w:t>
+      </w:r>
+    </w:p>
+    <w:tbl>
+      <w:tblPr>
+        <w:tblStyle w:val="TableGrid"/>
+        <w:tblW w:w="0" w:type="auto"/>
+        <w:tblLook w:val="04A0" w:firstRow="1" w:lastRow="0" w:firstColumn="1" w:lastColumn="0" w:noHBand="0" w:noVBand="1"/>
+      </w:tblPr>
+      <w:tblGrid>
+        <w:gridCol w:w="2337"/>
+        <w:gridCol w:w="2337"/>
+        <w:gridCol w:w="2338"/>
+        <w:gridCol w:w="2338"/>
+      </w:tblGrid>
+      <w:tr>
+        <w:tc>
+          <w:tcPr>
+            <w:tcW w:w="2337" w:type="dxa"/>
+          </w:tcPr>
+          <w:p>
+            <w:pPr>
+              <w:rPr>
+                <w:rFonts w:ascii="Arial" w:hAnsi="Arial" w:cs="Arial"/>
+                <w:b/>
+                <w:bCs/>
+                <w:sz w:val="24"/>
+                <w:szCs w:val="24"/>
+              </w:rPr>
+            </w:pPr>
+            <w:r>
+              <w:rPr>
+                <w:rFonts w:ascii="Arial" w:hAnsi="Arial" w:cs="Arial"/>
+                <w:b/>
+                <w:bCs/>
+                <w:sz w:val="24"/>
+                <w:szCs w:val="24"/>
+              </w:rPr>
+              <w:t>Method</w:t>
+            </w:r>
+          </w:p>
+        </w:tc>
+        <w:tc>
+          <w:tcPr>
+            <w:tcW w:w="2337" w:type="dxa"/>
+          </w:tcPr>
+          <w:p>
+            <w:pPr>
+              <w:rPr>
+                <w:rFonts w:ascii="Arial" w:hAnsi="Arial" w:cs="Arial"/>
+                <w:b/>
+                <w:bCs/>
+                <w:sz w:val="24"/>
+                <w:szCs w:val="24"/>
+              </w:rPr>
+            </w:pPr>
+            <w:r>
+              <w:rPr>
+                <w:rFonts w:ascii="Arial" w:hAnsi="Arial" w:cs="Arial"/>
+                <w:b/>
+                <w:bCs/>
+                <w:sz w:val="24"/>
+                <w:szCs w:val="24"/>
+              </w:rPr>
+              <w:t>Line number</w:t>
+            </w:r>
+          </w:p>
+        </w:tc>
+        <w:tc>
+          <w:tcPr>
+            <w:tcW w:w="2338" w:type="dxa"/>
+          </w:tcPr>
+          <w:p>
+            <w:pPr>
+              <w:rPr>
+                <w:rFonts w:ascii="Arial" w:hAnsi="Arial" w:cs="Arial"/>
+                <w:b/>
+                <w:bCs/>
+                <w:sz w:val="24"/>
+                <w:szCs w:val="24"/>
+              </w:rPr>
+            </w:pPr>
+            <w:r>
+              <w:rPr>
+                <w:rFonts w:ascii="Arial" w:hAnsi="Arial" w:cs="Arial"/>
+                <w:b/>
+                <w:bCs/>
+                <w:sz w:val="24"/>
+                <w:szCs w:val="24"/>
+              </w:rPr>
+              <w:t>Space complexity</w:t>
+            </w:r>
+          </w:p>
+        </w:tc>
+        <w:tc>
+          <w:tcPr>
+            <w:tcW w:w="2338" w:type="dxa"/>
+          </w:tcPr>
+          <w:p>
+            <w:pPr>
+              <w:rPr>
+                <w:rFonts w:ascii="Arial" w:hAnsi="Arial" w:cs="Arial"/>
+                <w:b/>
+                <w:bCs/>
+                <w:sz w:val="24"/>
+                <w:szCs w:val="24"/>
+              </w:rPr>
+            </w:pPr>
+            <w:r>
+              <w:rPr>
+                <w:rFonts w:ascii="Arial" w:hAnsi="Arial" w:cs="Arial"/>
+                <w:b/>
+                <w:bCs/>
+                <w:sz w:val="24"/>
+                <w:szCs w:val="24"/>
+              </w:rPr>
+              <w:t>Time complexity</w:t>
+            </w:r>
+          </w:p>
+        </w:tc>
+      </w:tr>
+      <w:tr>
+        <w:tc>
+          <w:tcPr>
+            <w:tcW w:w="2337" w:type="dxa"/>
+          </w:tcPr>
+          <w:p>
+            <w:pPr>
+              <w:rPr>
+                <w:rFonts w:ascii="Arial" w:hAnsi="Arial" w:cs="Arial"/>
+                <w:sz w:val="24"/>
+                <w:szCs w:val="24"/>
+              </w:rPr>
+            </w:pPr>
+            <w:r>
+              <w:rPr>
+                <w:rFonts w:ascii="Arial" w:hAnsi="Arial" w:cs="Arial"/>
+                <w:sz w:val="24"/>
+                <w:szCs w:val="24"/>
+              </w:rPr>
+              <w:t>time_per_mile</w:t>
+            </w:r>
+          </w:p>
+        </w:tc>
+        <w:tc>
+          <w:tcPr>
+            <w:tcW w:w="2337" w:type="dxa"/>
+          </w:tcPr>
+          <w:p>
+            <w:pPr>
+              <w:rPr>
+                <w:rFonts w:ascii="Arial" w:hAnsi="Arial" w:cs="Arial"/>
+                <w:sz w:val="24"/>
+                <w:szCs w:val="24"/>
+              </w:rPr>
+            </w:pPr>
+            <w:r>
+              <w:rPr>
+                <w:rFonts w:ascii="Arial" w:hAnsi="Arial" w:cs="Arial"/>
+                <w:sz w:val="24"/>
+                <w:szCs w:val="24"/>
+              </w:rPr>
+              <w:t>9</w:t>
+            </w:r>
+          </w:p>
+        </w:tc>
+        <w:tc>
+          <w:tcPr>
+            <w:tcW w:w="2338" w:type="dxa"/>
+          </w:tcPr>
+          <w:p>
+            <w:pPr>
+              <w:rPr>
+                <w:rFonts w:ascii="Arial" w:hAnsi="Arial" w:cs="Arial"/>
+                <w:sz w:val="24"/>
+                <w:szCs w:val="24"/>
+              </w:rPr>
+            </w:pPr>
+            <w:r>
+              <w:rPr>
+                <w:rFonts w:ascii="Arial" w:hAnsi="Arial" w:cs="Arial"/>
+                <w:sz w:val="24"/>
+                <w:szCs w:val="24"/>
+              </w:rPr>
+              <w:t>O(</w:t>
+            </w:r>
+            <w:r>
+              <w:rPr>
+                <w:rFonts w:ascii="Arial" w:hAnsi="Arial" w:cs="Arial"/>
+                <w:sz w:val="24"/>
+                <w:szCs w:val="24"/>
+              </w:rPr>
+              <w:t>1</w:t>
+            </w:r>
+            <w:r>
+              <w:rPr>
+                <w:rFonts w:ascii="Arial" w:hAnsi="Arial" w:cs="Arial"/>
+                <w:sz w:val="24"/>
+                <w:szCs w:val="24"/>
+              </w:rPr>
+              <w:t>)</w:t>
+            </w:r>
+          </w:p>
+        </w:tc>
+        <w:tc>
+          <w:tcPr>
+            <w:tcW w:w="2338" w:type="dxa"/>
+          </w:tcPr>
+          <w:p>
+            <w:pPr>
+              <w:rPr>
+                <w:rFonts w:ascii="Arial" w:hAnsi="Arial" w:cs="Arial"/>
+                <w:sz w:val="24"/>
+                <w:szCs w:val="24"/>
+              </w:rPr>
+            </w:pPr>
+            <w:r>
+              <w:rPr>
+                <w:rFonts w:ascii="Arial" w:hAnsi="Arial" w:cs="Arial"/>
+                <w:sz w:val="24"/>
+                <w:szCs w:val="24"/>
+              </w:rPr>
+              <w:t>O(</w:t>
+            </w:r>
+            <w:r>
+              <w:rPr>
+                <w:rFonts w:ascii="Arial" w:hAnsi="Arial" w:cs="Arial"/>
+                <w:sz w:val="24"/>
+                <w:szCs w:val="24"/>
+              </w:rPr>
+              <w:t>1</w:t>
+            </w:r>
+            <w:r>
+              <w:rPr>
+                <w:rFonts w:ascii="Arial" w:hAnsi="Arial" w:cs="Arial"/>
+                <w:sz w:val="24"/>
+                <w:szCs w:val="24"/>
+              </w:rPr>
+              <w:t>)</w:t>
+            </w:r>
+          </w:p>
+        </w:tc>
+      </w:tr>
+      <w:tr>
+        <w:tc>
+          <w:tcPr>
+            <w:tcW w:w="2337" w:type="dxa"/>
+          </w:tcPr>
+          <w:p>
+            <w:pPr>
+              <w:rPr>
+                <w:rFonts w:ascii="Arial" w:hAnsi="Arial" w:cs="Arial"/>
+                <w:sz w:val="24"/>
+                <w:szCs w:val="24"/>
+              </w:rPr>
+            </w:pPr>
+            <w:r>
+              <w:rPr>
+                <w:rFonts w:ascii="Arial" w:hAnsi="Arial" w:cs="Arial"/>
+                <w:sz w:val="24"/>
+                <w:szCs w:val="24"/>
+              </w:rPr>
+              <w:t>set_time</w:t>
+            </w:r>
+          </w:p>
+        </w:tc>
+        <w:tc>
+          <w:tcPr>
+            <w:tcW w:w="2337" w:type="dxa"/>
+          </w:tcPr>
+          <w:p>
+            <w:pPr>
+              <w:rPr>
+                <w:rFonts w:ascii="Arial" w:hAnsi="Arial" w:cs="Arial"/>
+                <w:sz w:val="24"/>
+                <w:szCs w:val="24"/>
+              </w:rPr>
+            </w:pPr>
+            <w:r>
+              <w:rPr>
+                <w:rFonts w:ascii="Arial" w:hAnsi="Arial" w:cs="Arial"/>
+                <w:sz w:val="24"/>
+                <w:szCs w:val="24"/>
+              </w:rPr>
+              <w:t>26</w:t>
+            </w:r>
+          </w:p>
+        </w:tc>
+        <w:tc>
+          <w:tcPr>
+            <w:tcW w:w="2338" w:type="dxa"/>
+          </w:tcPr>
+          <w:p>
+            <w:pPr>
+              <w:rPr>
+                <w:rFonts w:ascii="Arial" w:hAnsi="Arial" w:cs="Arial"/>
+                <w:sz w:val="24"/>
+                <w:szCs w:val="24"/>
+              </w:rPr>
+            </w:pPr>
+            <w:r>
+              <w:rPr>
+                <w:rFonts w:ascii="Arial" w:hAnsi="Arial" w:cs="Arial"/>
+                <w:sz w:val="24"/>
+                <w:szCs w:val="24"/>
+              </w:rPr>
+              <w:t>O(N^2)</w:t>
+            </w:r>
+          </w:p>
+        </w:tc>
+        <w:tc>
+          <w:tcPr>
+            <w:tcW w:w="2338" w:type="dxa"/>
+          </w:tcPr>
+          <w:p>
+            <w:pPr>
+              <w:rPr>
+                <w:rFonts w:ascii="Arial" w:hAnsi="Arial" w:cs="Arial"/>
+                <w:sz w:val="24"/>
+                <w:szCs w:val="24"/>
+              </w:rPr>
+            </w:pPr>
+            <w:r>
+              <w:rPr>
+                <w:rFonts w:ascii="Arial" w:hAnsi="Arial" w:cs="Arial"/>
+                <w:sz w:val="24"/>
+                <w:szCs w:val="24"/>
+              </w:rPr>
+              <w:t>O(N^2)</w:t>
+            </w:r>
+          </w:p>
+        </w:tc>
+      </w:tr>
+      <w:tr>
+        <w:tc>
+          <w:tcPr>
+            <w:tcW w:w="2337" w:type="dxa"/>
+          </w:tcPr>
+          <w:p>
+            <w:pPr>
+              <w:rPr>
+                <w:rFonts w:ascii="Arial" w:hAnsi="Arial" w:cs="Arial"/>
+                <w:b/>
+                <w:bCs/>
+                <w:sz w:val="24"/>
+                <w:szCs w:val="24"/>
+              </w:rPr>
+            </w:pPr>
+            <w:r>
+              <w:rPr>
+                <w:rFonts w:ascii="Arial" w:hAnsi="Arial" w:cs="Arial"/>
+                <w:b/>
+                <w:bCs/>
+                <w:sz w:val="24"/>
+                <w:szCs w:val="24"/>
+              </w:rPr>
+              <w:t>Total</w:t>
+            </w:r>
+          </w:p>
+        </w:tc>
+        <w:tc>
+          <w:tcPr>
+            <w:tcW w:w="2337" w:type="dxa"/>
+          </w:tcPr>
+          <w:p>
+            <w:pPr>
+              <w:rPr>
+                <w:rFonts w:ascii="Arial" w:hAnsi="Arial" w:cs="Arial"/>
+                <w:b/>
+                <w:bCs/>
+                <w:sz w:val="24"/>
+                <w:szCs w:val="24"/>
+              </w:rPr>
+            </w:pPr>
+          </w:p>
+        </w:tc>
+        <w:tc>
+          <w:tcPr>
+            <w:tcW w:w="2338" w:type="dxa"/>
+          </w:tcPr>
+          <w:p>
+            <w:pPr>
+              <w:rPr>
+                <w:rFonts w:ascii="Arial" w:hAnsi="Arial" w:cs="Arial"/>
+                <w:b/>
+                <w:bCs/>
+                <w:sz w:val="24"/>
+                <w:szCs w:val="24"/>
+              </w:rPr>
+            </w:pPr>
+            <w:r>
+              <w:rPr>
+                <w:rFonts w:ascii="Arial" w:hAnsi="Arial" w:cs="Arial"/>
+                <w:b/>
+                <w:bCs/>
+                <w:sz w:val="24"/>
+                <w:szCs w:val="24"/>
+              </w:rPr>
+              <w:t>N^2</w:t>
+            </w:r>
+            <w:r>
+              <w:rPr>
+                <w:rFonts w:ascii="Arial" w:hAnsi="Arial" w:cs="Arial"/>
+                <w:b/>
+                <w:bCs/>
+                <w:sz w:val="24"/>
+                <w:szCs w:val="24"/>
+              </w:rPr>
+              <w:t>+</w:t>
+            </w:r>
+            <w:r>
+              <w:rPr>
+                <w:rFonts w:ascii="Arial" w:hAnsi="Arial" w:cs="Arial"/>
+                <w:b/>
+                <w:bCs/>
+                <w:sz w:val="24"/>
+                <w:szCs w:val="24"/>
+              </w:rPr>
+              <w:t>1 = O(N^2)</w:t>
+            </w:r>
+          </w:p>
+        </w:tc>
+        <w:tc>
+          <w:tcPr>
+            <w:tcW w:w="2338" w:type="dxa"/>
+          </w:tcPr>
+          <w:p>
+            <w:pPr>
+              <w:rPr>
+                <w:rFonts w:ascii="Arial" w:hAnsi="Arial" w:cs="Arial"/>
+                <w:b/>
+                <w:bCs/>
+                <w:sz w:val="24"/>
+                <w:szCs w:val="24"/>
+              </w:rPr>
+            </w:pPr>
+            <w:r>
+              <w:rPr>
+                <w:rFonts w:ascii="Arial" w:hAnsi="Arial" w:cs="Arial"/>
+                <w:b/>
+                <w:bCs/>
+                <w:sz w:val="24"/>
+                <w:szCs w:val="24"/>
+              </w:rPr>
+              <w:t>N^2</w:t>
+            </w:r>
+            <w:r>
+              <w:rPr>
+                <w:rFonts w:ascii="Arial" w:hAnsi="Arial" w:cs="Arial"/>
+                <w:b/>
+                <w:bCs/>
+                <w:sz w:val="24"/>
+                <w:szCs w:val="24"/>
+              </w:rPr>
+              <w:t>+</w:t>
+            </w:r>
+            <w:r>
+              <w:rPr>
+                <w:rFonts w:ascii="Arial" w:hAnsi="Arial" w:cs="Arial"/>
+                <w:b/>
+                <w:bCs/>
+                <w:sz w:val="24"/>
+                <w:szCs w:val="24"/>
+              </w:rPr>
+              <w:t>1 = O(N^2)</w:t>
+            </w:r>
+          </w:p>
+        </w:tc>
+      </w:tr>
+    </w:tbl>
     <w:p>
       <w:pPr>
         <w:rPr>

</xml_diff>

<commit_message>
added remove in hash table
</commit_message>
<xml_diff>
--- a/AjalaCruz_C950.docx
+++ b/AjalaCruz_C950.docx
@@ -3658,6 +3658,2168 @@
                 <w:szCs w:val="24"/>
               </w:rPr>
               <w:t>1 = O(N^2)</w:t>
+            </w:r>
+          </w:p>
+        </w:tc>
+      </w:tr>
+    </w:tbl>
+    <w:p>
+      <w:pPr>
+        <w:rPr>
+          <w:rFonts w:ascii="Arial" w:hAnsi="Arial" w:cs="Arial"/>
+          <w:b/>
+          <w:bCs/>
+          <w:sz w:val="24"/>
+          <w:szCs w:val="24"/>
+        </w:rPr>
+      </w:pPr>
+    </w:p>
+    <w:p>
+      <w:pPr>
+        <w:rPr>
+          <w:rFonts w:ascii="Arial" w:hAnsi="Arial" w:cs="Arial"/>
+          <w:b/>
+          <w:bCs/>
+          <w:sz w:val="24"/>
+          <w:szCs w:val="24"/>
+        </w:rPr>
+      </w:pPr>
+      <w:r>
+        <w:rPr>
+          <w:rFonts w:ascii="Arial" w:hAnsi="Arial" w:cs="Arial"/>
+          <w:b/>
+          <w:bCs/>
+          <w:sz w:val="24"/>
+          <w:szCs w:val="24"/>
+        </w:rPr>
+        <w:t>main.py</w:t>
+      </w:r>
+    </w:p>
+    <w:tbl>
+      <w:tblPr>
+        <w:tblStyle w:val="TableGrid"/>
+        <w:tblW w:w="0" w:type="auto"/>
+        <w:tblLook w:val="04A0" w:firstRow="1" w:lastRow="0" w:firstColumn="1" w:lastColumn="0" w:noHBand="0" w:noVBand="1"/>
+      </w:tblPr>
+      <w:tblGrid>
+        <w:gridCol w:w="2804"/>
+        <w:gridCol w:w="1691"/>
+        <w:gridCol w:w="2430"/>
+        <w:gridCol w:w="2425"/>
+      </w:tblGrid>
+      <w:tr>
+        <w:tc>
+          <w:tcPr>
+            <w:tcW w:w="2804" w:type="dxa"/>
+          </w:tcPr>
+          <w:p>
+            <w:pPr>
+              <w:rPr>
+                <w:rFonts w:ascii="Arial" w:hAnsi="Arial" w:cs="Arial"/>
+                <w:b/>
+                <w:bCs/>
+                <w:sz w:val="24"/>
+                <w:szCs w:val="24"/>
+              </w:rPr>
+            </w:pPr>
+            <w:r>
+              <w:rPr>
+                <w:rFonts w:ascii="Arial" w:hAnsi="Arial" w:cs="Arial"/>
+                <w:b/>
+                <w:bCs/>
+                <w:sz w:val="24"/>
+                <w:szCs w:val="24"/>
+              </w:rPr>
+              <w:t>Method</w:t>
+            </w:r>
+          </w:p>
+        </w:tc>
+        <w:tc>
+          <w:tcPr>
+            <w:tcW w:w="1691" w:type="dxa"/>
+          </w:tcPr>
+          <w:p>
+            <w:pPr>
+              <w:rPr>
+                <w:rFonts w:ascii="Arial" w:hAnsi="Arial" w:cs="Arial"/>
+                <w:b/>
+                <w:bCs/>
+                <w:sz w:val="24"/>
+                <w:szCs w:val="24"/>
+              </w:rPr>
+            </w:pPr>
+            <w:r>
+              <w:rPr>
+                <w:rFonts w:ascii="Arial" w:hAnsi="Arial" w:cs="Arial"/>
+                <w:b/>
+                <w:bCs/>
+                <w:sz w:val="24"/>
+                <w:szCs w:val="24"/>
+              </w:rPr>
+              <w:t>Line number</w:t>
+            </w:r>
+          </w:p>
+        </w:tc>
+        <w:tc>
+          <w:tcPr>
+            <w:tcW w:w="2430" w:type="dxa"/>
+          </w:tcPr>
+          <w:p>
+            <w:pPr>
+              <w:rPr>
+                <w:rFonts w:ascii="Arial" w:hAnsi="Arial" w:cs="Arial"/>
+                <w:b/>
+                <w:bCs/>
+                <w:sz w:val="24"/>
+                <w:szCs w:val="24"/>
+              </w:rPr>
+            </w:pPr>
+            <w:r>
+              <w:rPr>
+                <w:rFonts w:ascii="Arial" w:hAnsi="Arial" w:cs="Arial"/>
+                <w:b/>
+                <w:bCs/>
+                <w:sz w:val="24"/>
+                <w:szCs w:val="24"/>
+              </w:rPr>
+              <w:t>Space complexity</w:t>
+            </w:r>
+          </w:p>
+        </w:tc>
+        <w:tc>
+          <w:tcPr>
+            <w:tcW w:w="2425" w:type="dxa"/>
+          </w:tcPr>
+          <w:p>
+            <w:pPr>
+              <w:rPr>
+                <w:rFonts w:ascii="Arial" w:hAnsi="Arial" w:cs="Arial"/>
+                <w:b/>
+                <w:bCs/>
+                <w:sz w:val="24"/>
+                <w:szCs w:val="24"/>
+              </w:rPr>
+            </w:pPr>
+            <w:r>
+              <w:rPr>
+                <w:rFonts w:ascii="Arial" w:hAnsi="Arial" w:cs="Arial"/>
+                <w:b/>
+                <w:bCs/>
+                <w:sz w:val="24"/>
+                <w:szCs w:val="24"/>
+              </w:rPr>
+              <w:t>Time complexity</w:t>
+            </w:r>
+          </w:p>
+        </w:tc>
+      </w:tr>
+      <w:tr>
+        <w:tc>
+          <w:tcPr>
+            <w:tcW w:w="2804" w:type="dxa"/>
+          </w:tcPr>
+          <w:p>
+            <w:pPr>
+              <w:rPr>
+                <w:rFonts w:ascii="Arial" w:hAnsi="Arial" w:cs="Arial"/>
+                <w:sz w:val="24"/>
+                <w:szCs w:val="24"/>
+              </w:rPr>
+            </w:pPr>
+            <w:r>
+              <w:rPr>
+                <w:rFonts w:ascii="Arial" w:hAnsi="Arial" w:cs="Arial"/>
+                <w:sz w:val="24"/>
+                <w:szCs w:val="24"/>
+              </w:rPr>
+              <w:t>truck_out_for_delivery</w:t>
+            </w:r>
+          </w:p>
+        </w:tc>
+        <w:tc>
+          <w:tcPr>
+            <w:tcW w:w="1691" w:type="dxa"/>
+          </w:tcPr>
+          <w:p>
+            <w:pPr>
+              <w:rPr>
+                <w:rFonts w:ascii="Arial" w:hAnsi="Arial" w:cs="Arial"/>
+                <w:sz w:val="24"/>
+                <w:szCs w:val="24"/>
+              </w:rPr>
+            </w:pPr>
+            <w:r>
+              <w:rPr>
+                <w:rFonts w:ascii="Arial" w:hAnsi="Arial" w:cs="Arial"/>
+                <w:sz w:val="24"/>
+                <w:szCs w:val="24"/>
+              </w:rPr>
+              <w:t>16</w:t>
+            </w:r>
+          </w:p>
+        </w:tc>
+        <w:tc>
+          <w:tcPr>
+            <w:tcW w:w="2430" w:type="dxa"/>
+          </w:tcPr>
+          <w:p>
+            <w:pPr>
+              <w:rPr>
+                <w:rFonts w:ascii="Arial" w:hAnsi="Arial" w:cs="Arial"/>
+                <w:sz w:val="24"/>
+                <w:szCs w:val="24"/>
+              </w:rPr>
+            </w:pPr>
+            <w:r>
+              <w:rPr>
+                <w:rFonts w:ascii="Arial" w:hAnsi="Arial" w:cs="Arial"/>
+                <w:sz w:val="24"/>
+                <w:szCs w:val="24"/>
+              </w:rPr>
+              <w:t>O(N^2)</w:t>
+            </w:r>
+          </w:p>
+        </w:tc>
+        <w:tc>
+          <w:tcPr>
+            <w:tcW w:w="2425" w:type="dxa"/>
+          </w:tcPr>
+          <w:p>
+            <w:pPr>
+              <w:rPr>
+                <w:rFonts w:ascii="Arial" w:hAnsi="Arial" w:cs="Arial"/>
+                <w:sz w:val="24"/>
+                <w:szCs w:val="24"/>
+              </w:rPr>
+            </w:pPr>
+            <w:r>
+              <w:rPr>
+                <w:rFonts w:ascii="Arial" w:hAnsi="Arial" w:cs="Arial"/>
+                <w:sz w:val="24"/>
+                <w:szCs w:val="24"/>
+              </w:rPr>
+              <w:t>O(N^2)</w:t>
+            </w:r>
+          </w:p>
+        </w:tc>
+      </w:tr>
+      <w:tr>
+        <w:tc>
+          <w:tcPr>
+            <w:tcW w:w="2804" w:type="dxa"/>
+          </w:tcPr>
+          <w:p>
+            <w:pPr>
+              <w:rPr>
+                <w:rFonts w:ascii="Arial" w:hAnsi="Arial" w:cs="Arial"/>
+                <w:sz w:val="24"/>
+                <w:szCs w:val="24"/>
+              </w:rPr>
+            </w:pPr>
+            <w:r>
+              <w:rPr>
+                <w:rFonts w:ascii="Arial" w:hAnsi="Arial" w:cs="Arial"/>
+                <w:sz w:val="24"/>
+                <w:szCs w:val="24"/>
+              </w:rPr>
+              <w:t>None</w:t>
+            </w:r>
+          </w:p>
+        </w:tc>
+        <w:tc>
+          <w:tcPr>
+            <w:tcW w:w="1691" w:type="dxa"/>
+          </w:tcPr>
+          <w:p>
+            <w:pPr>
+              <w:rPr>
+                <w:rFonts w:ascii="Arial" w:hAnsi="Arial" w:cs="Arial"/>
+                <w:sz w:val="24"/>
+                <w:szCs w:val="24"/>
+              </w:rPr>
+            </w:pPr>
+            <w:r>
+              <w:rPr>
+                <w:rFonts w:ascii="Arial" w:hAnsi="Arial" w:cs="Arial"/>
+                <w:sz w:val="24"/>
+                <w:szCs w:val="24"/>
+              </w:rPr>
+              <w:t>37</w:t>
+            </w:r>
+          </w:p>
+        </w:tc>
+        <w:tc>
+          <w:tcPr>
+            <w:tcW w:w="2430" w:type="dxa"/>
+          </w:tcPr>
+          <w:p>
+            <w:pPr>
+              <w:rPr>
+                <w:rFonts w:ascii="Arial" w:hAnsi="Arial" w:cs="Arial"/>
+                <w:sz w:val="24"/>
+                <w:szCs w:val="24"/>
+              </w:rPr>
+            </w:pPr>
+            <w:proofErr w:type="gramStart"/>
+            <w:r>
+              <w:rPr>
+                <w:rFonts w:ascii="Arial" w:hAnsi="Arial" w:cs="Arial"/>
+                <w:sz w:val="24"/>
+                <w:szCs w:val="24"/>
+              </w:rPr>
+              <w:t>O(</w:t>
+            </w:r>
+            <w:proofErr w:type="gramEnd"/>
+            <w:r>
+              <w:rPr>
+                <w:rFonts w:ascii="Arial" w:hAnsi="Arial" w:cs="Arial"/>
+                <w:sz w:val="24"/>
+                <w:szCs w:val="24"/>
+              </w:rPr>
+              <w:t>1)</w:t>
+            </w:r>
+          </w:p>
+        </w:tc>
+        <w:tc>
+          <w:tcPr>
+            <w:tcW w:w="2425" w:type="dxa"/>
+          </w:tcPr>
+          <w:p>
+            <w:pPr>
+              <w:rPr>
+                <w:rFonts w:ascii="Arial" w:hAnsi="Arial" w:cs="Arial"/>
+                <w:sz w:val="24"/>
+                <w:szCs w:val="24"/>
+              </w:rPr>
+            </w:pPr>
+            <w:proofErr w:type="gramStart"/>
+            <w:r>
+              <w:rPr>
+                <w:rFonts w:ascii="Arial" w:hAnsi="Arial" w:cs="Arial"/>
+                <w:sz w:val="24"/>
+                <w:szCs w:val="24"/>
+              </w:rPr>
+              <w:t>O(</w:t>
+            </w:r>
+            <w:proofErr w:type="gramEnd"/>
+            <w:r>
+              <w:rPr>
+                <w:rFonts w:ascii="Arial" w:hAnsi="Arial" w:cs="Arial"/>
+                <w:sz w:val="24"/>
+                <w:szCs w:val="24"/>
+              </w:rPr>
+              <w:t>1)</w:t>
+            </w:r>
+          </w:p>
+        </w:tc>
+      </w:tr>
+      <w:tr>
+        <w:tc>
+          <w:tcPr>
+            <w:tcW w:w="2804" w:type="dxa"/>
+          </w:tcPr>
+          <w:p>
+            <w:pPr>
+              <w:rPr>
+                <w:rFonts w:ascii="Arial" w:hAnsi="Arial" w:cs="Arial"/>
+                <w:sz w:val="24"/>
+                <w:szCs w:val="24"/>
+              </w:rPr>
+            </w:pPr>
+            <w:r>
+              <w:rPr>
+                <w:rFonts w:ascii="Arial" w:hAnsi="Arial" w:cs="Arial"/>
+                <w:sz w:val="24"/>
+                <w:szCs w:val="24"/>
+              </w:rPr>
+              <w:t>None</w:t>
+            </w:r>
+          </w:p>
+        </w:tc>
+        <w:tc>
+          <w:tcPr>
+            <w:tcW w:w="1691" w:type="dxa"/>
+          </w:tcPr>
+          <w:p>
+            <w:pPr>
+              <w:rPr>
+                <w:rFonts w:ascii="Arial" w:hAnsi="Arial" w:cs="Arial"/>
+                <w:sz w:val="24"/>
+                <w:szCs w:val="24"/>
+              </w:rPr>
+            </w:pPr>
+            <w:r>
+              <w:rPr>
+                <w:rFonts w:ascii="Arial" w:hAnsi="Arial" w:cs="Arial"/>
+                <w:sz w:val="24"/>
+                <w:szCs w:val="24"/>
+              </w:rPr>
+              <w:t>65</w:t>
+            </w:r>
+          </w:p>
+        </w:tc>
+        <w:tc>
+          <w:tcPr>
+            <w:tcW w:w="2430" w:type="dxa"/>
+          </w:tcPr>
+          <w:p>
+            <w:pPr>
+              <w:rPr>
+                <w:rFonts w:ascii="Arial" w:hAnsi="Arial" w:cs="Arial"/>
+                <w:sz w:val="24"/>
+                <w:szCs w:val="24"/>
+              </w:rPr>
+            </w:pPr>
+            <w:r>
+              <w:rPr>
+                <w:rFonts w:ascii="Arial" w:hAnsi="Arial" w:cs="Arial"/>
+                <w:sz w:val="24"/>
+                <w:szCs w:val="24"/>
+              </w:rPr>
+              <w:t>O(N)</w:t>
+            </w:r>
+          </w:p>
+        </w:tc>
+        <w:tc>
+          <w:tcPr>
+            <w:tcW w:w="2425" w:type="dxa"/>
+          </w:tcPr>
+          <w:p>
+            <w:pPr>
+              <w:rPr>
+                <w:rFonts w:ascii="Arial" w:hAnsi="Arial" w:cs="Arial"/>
+                <w:sz w:val="24"/>
+                <w:szCs w:val="24"/>
+              </w:rPr>
+            </w:pPr>
+            <w:r>
+              <w:rPr>
+                <w:rFonts w:ascii="Arial" w:hAnsi="Arial" w:cs="Arial"/>
+                <w:sz w:val="24"/>
+                <w:szCs w:val="24"/>
+              </w:rPr>
+              <w:t>O(N)</w:t>
+            </w:r>
+          </w:p>
+        </w:tc>
+      </w:tr>
+      <w:tr>
+        <w:tc>
+          <w:tcPr>
+            <w:tcW w:w="2804" w:type="dxa"/>
+          </w:tcPr>
+          <w:p>
+            <w:pPr>
+              <w:rPr>
+                <w:rFonts w:ascii="Arial" w:hAnsi="Arial" w:cs="Arial"/>
+                <w:sz w:val="24"/>
+                <w:szCs w:val="24"/>
+              </w:rPr>
+            </w:pPr>
+            <w:r>
+              <w:rPr>
+                <w:rFonts w:ascii="Arial" w:hAnsi="Arial" w:cs="Arial"/>
+                <w:sz w:val="24"/>
+                <w:szCs w:val="24"/>
+              </w:rPr>
+              <w:t>None</w:t>
+            </w:r>
+          </w:p>
+        </w:tc>
+        <w:tc>
+          <w:tcPr>
+            <w:tcW w:w="1691" w:type="dxa"/>
+          </w:tcPr>
+          <w:p>
+            <w:pPr>
+              <w:rPr>
+                <w:rFonts w:ascii="Arial" w:hAnsi="Arial" w:cs="Arial"/>
+                <w:sz w:val="24"/>
+                <w:szCs w:val="24"/>
+              </w:rPr>
+            </w:pPr>
+            <w:r>
+              <w:rPr>
+                <w:rFonts w:ascii="Arial" w:hAnsi="Arial" w:cs="Arial"/>
+                <w:sz w:val="24"/>
+                <w:szCs w:val="24"/>
+              </w:rPr>
+              <w:t>85</w:t>
+            </w:r>
+          </w:p>
+        </w:tc>
+        <w:tc>
+          <w:tcPr>
+            <w:tcW w:w="2430" w:type="dxa"/>
+          </w:tcPr>
+          <w:p>
+            <w:pPr>
+              <w:rPr>
+                <w:rFonts w:ascii="Arial" w:hAnsi="Arial" w:cs="Arial"/>
+                <w:sz w:val="24"/>
+                <w:szCs w:val="24"/>
+              </w:rPr>
+            </w:pPr>
+            <w:r>
+              <w:rPr>
+                <w:rFonts w:ascii="Arial" w:hAnsi="Arial" w:cs="Arial"/>
+                <w:sz w:val="24"/>
+                <w:szCs w:val="24"/>
+              </w:rPr>
+              <w:t>O(N)</w:t>
+            </w:r>
+          </w:p>
+        </w:tc>
+        <w:tc>
+          <w:tcPr>
+            <w:tcW w:w="2425" w:type="dxa"/>
+          </w:tcPr>
+          <w:p>
+            <w:pPr>
+              <w:rPr>
+                <w:rFonts w:ascii="Arial" w:hAnsi="Arial" w:cs="Arial"/>
+                <w:sz w:val="24"/>
+                <w:szCs w:val="24"/>
+              </w:rPr>
+            </w:pPr>
+            <w:r>
+              <w:rPr>
+                <w:rFonts w:ascii="Arial" w:hAnsi="Arial" w:cs="Arial"/>
+                <w:sz w:val="24"/>
+                <w:szCs w:val="24"/>
+              </w:rPr>
+              <w:t>O(N)</w:t>
+            </w:r>
+          </w:p>
+        </w:tc>
+      </w:tr>
+      <w:tr>
+        <w:tc>
+          <w:tcPr>
+            <w:tcW w:w="2804" w:type="dxa"/>
+          </w:tcPr>
+          <w:p>
+            <w:pPr>
+              <w:rPr>
+                <w:rFonts w:ascii="Arial" w:hAnsi="Arial" w:cs="Arial"/>
+                <w:sz w:val="24"/>
+                <w:szCs w:val="24"/>
+              </w:rPr>
+            </w:pPr>
+            <w:r>
+              <w:rPr>
+                <w:rFonts w:ascii="Arial" w:hAnsi="Arial" w:cs="Arial"/>
+                <w:sz w:val="24"/>
+                <w:szCs w:val="24"/>
+              </w:rPr>
+              <w:t>None</w:t>
+            </w:r>
+          </w:p>
+        </w:tc>
+        <w:tc>
+          <w:tcPr>
+            <w:tcW w:w="1691" w:type="dxa"/>
+          </w:tcPr>
+          <w:p>
+            <w:pPr>
+              <w:rPr>
+                <w:rFonts w:ascii="Arial" w:hAnsi="Arial" w:cs="Arial"/>
+                <w:sz w:val="24"/>
+                <w:szCs w:val="24"/>
+              </w:rPr>
+            </w:pPr>
+            <w:r>
+              <w:rPr>
+                <w:rFonts w:ascii="Arial" w:hAnsi="Arial" w:cs="Arial"/>
+                <w:sz w:val="24"/>
+                <w:szCs w:val="24"/>
+              </w:rPr>
+              <w:t>100</w:t>
+            </w:r>
+          </w:p>
+        </w:tc>
+        <w:tc>
+          <w:tcPr>
+            <w:tcW w:w="2430" w:type="dxa"/>
+          </w:tcPr>
+          <w:p>
+            <w:pPr>
+              <w:rPr>
+                <w:rFonts w:ascii="Arial" w:hAnsi="Arial" w:cs="Arial"/>
+                <w:sz w:val="24"/>
+                <w:szCs w:val="24"/>
+              </w:rPr>
+            </w:pPr>
+            <w:r>
+              <w:rPr>
+                <w:rFonts w:ascii="Arial" w:hAnsi="Arial" w:cs="Arial"/>
+                <w:sz w:val="24"/>
+                <w:szCs w:val="24"/>
+              </w:rPr>
+              <w:t>O(N)</w:t>
+            </w:r>
+          </w:p>
+        </w:tc>
+        <w:tc>
+          <w:tcPr>
+            <w:tcW w:w="2425" w:type="dxa"/>
+          </w:tcPr>
+          <w:p>
+            <w:pPr>
+              <w:rPr>
+                <w:rFonts w:ascii="Arial" w:hAnsi="Arial" w:cs="Arial"/>
+                <w:sz w:val="24"/>
+                <w:szCs w:val="24"/>
+              </w:rPr>
+            </w:pPr>
+            <w:r>
+              <w:rPr>
+                <w:rFonts w:ascii="Arial" w:hAnsi="Arial" w:cs="Arial"/>
+                <w:sz w:val="24"/>
+                <w:szCs w:val="24"/>
+              </w:rPr>
+              <w:t>O(N)</w:t>
+            </w:r>
+          </w:p>
+        </w:tc>
+      </w:tr>
+      <w:tr>
+        <w:tc>
+          <w:tcPr>
+            <w:tcW w:w="2804" w:type="dxa"/>
+          </w:tcPr>
+          <w:p>
+            <w:pPr>
+              <w:rPr>
+                <w:rFonts w:ascii="Arial" w:hAnsi="Arial" w:cs="Arial"/>
+                <w:sz w:val="24"/>
+                <w:szCs w:val="24"/>
+              </w:rPr>
+            </w:pPr>
+            <w:r>
+              <w:rPr>
+                <w:rFonts w:ascii="Arial" w:hAnsi="Arial" w:cs="Arial"/>
+                <w:sz w:val="24"/>
+                <w:szCs w:val="24"/>
+              </w:rPr>
+              <w:t>None</w:t>
+            </w:r>
+          </w:p>
+        </w:tc>
+        <w:tc>
+          <w:tcPr>
+            <w:tcW w:w="1691" w:type="dxa"/>
+          </w:tcPr>
+          <w:p>
+            <w:pPr>
+              <w:rPr>
+                <w:rFonts w:ascii="Arial" w:hAnsi="Arial" w:cs="Arial"/>
+                <w:sz w:val="24"/>
+                <w:szCs w:val="24"/>
+              </w:rPr>
+            </w:pPr>
+            <w:r>
+              <w:rPr>
+                <w:rFonts w:ascii="Arial" w:hAnsi="Arial" w:cs="Arial"/>
+                <w:sz w:val="24"/>
+                <w:szCs w:val="24"/>
+              </w:rPr>
+              <w:t>105</w:t>
+            </w:r>
+          </w:p>
+        </w:tc>
+        <w:tc>
+          <w:tcPr>
+            <w:tcW w:w="2430" w:type="dxa"/>
+          </w:tcPr>
+          <w:p>
+            <w:pPr>
+              <w:rPr>
+                <w:rFonts w:ascii="Arial" w:hAnsi="Arial" w:cs="Arial"/>
+                <w:sz w:val="24"/>
+                <w:szCs w:val="24"/>
+              </w:rPr>
+            </w:pPr>
+            <w:proofErr w:type="gramStart"/>
+            <w:r>
+              <w:rPr>
+                <w:rFonts w:ascii="Arial" w:hAnsi="Arial" w:cs="Arial"/>
+                <w:sz w:val="24"/>
+                <w:szCs w:val="24"/>
+              </w:rPr>
+              <w:t>O(</w:t>
+            </w:r>
+            <w:proofErr w:type="gramEnd"/>
+            <w:r>
+              <w:rPr>
+                <w:rFonts w:ascii="Arial" w:hAnsi="Arial" w:cs="Arial"/>
+                <w:sz w:val="24"/>
+                <w:szCs w:val="24"/>
+              </w:rPr>
+              <w:t>1)</w:t>
+            </w:r>
+          </w:p>
+        </w:tc>
+        <w:tc>
+          <w:tcPr>
+            <w:tcW w:w="2425" w:type="dxa"/>
+          </w:tcPr>
+          <w:p>
+            <w:pPr>
+              <w:rPr>
+                <w:rFonts w:ascii="Arial" w:hAnsi="Arial" w:cs="Arial"/>
+                <w:sz w:val="24"/>
+                <w:szCs w:val="24"/>
+              </w:rPr>
+            </w:pPr>
+            <w:proofErr w:type="gramStart"/>
+            <w:r>
+              <w:rPr>
+                <w:rFonts w:ascii="Arial" w:hAnsi="Arial" w:cs="Arial"/>
+                <w:sz w:val="24"/>
+                <w:szCs w:val="24"/>
+              </w:rPr>
+              <w:t>O(</w:t>
+            </w:r>
+            <w:proofErr w:type="gramEnd"/>
+            <w:r>
+              <w:rPr>
+                <w:rFonts w:ascii="Arial" w:hAnsi="Arial" w:cs="Arial"/>
+                <w:sz w:val="24"/>
+                <w:szCs w:val="24"/>
+              </w:rPr>
+              <w:t>1)</w:t>
+            </w:r>
+          </w:p>
+        </w:tc>
+      </w:tr>
+      <w:tr>
+        <w:tc>
+          <w:tcPr>
+            <w:tcW w:w="2804" w:type="dxa"/>
+          </w:tcPr>
+          <w:p>
+            <w:pPr>
+              <w:rPr>
+                <w:rFonts w:ascii="Arial" w:hAnsi="Arial" w:cs="Arial"/>
+                <w:b/>
+                <w:bCs/>
+                <w:sz w:val="24"/>
+                <w:szCs w:val="24"/>
+              </w:rPr>
+            </w:pPr>
+            <w:r>
+              <w:rPr>
+                <w:rFonts w:ascii="Arial" w:hAnsi="Arial" w:cs="Arial"/>
+                <w:b/>
+                <w:bCs/>
+                <w:sz w:val="24"/>
+                <w:szCs w:val="24"/>
+              </w:rPr>
+              <w:t>Total</w:t>
+            </w:r>
+          </w:p>
+        </w:tc>
+        <w:tc>
+          <w:tcPr>
+            <w:tcW w:w="1691" w:type="dxa"/>
+          </w:tcPr>
+          <w:p>
+            <w:pPr>
+              <w:rPr>
+                <w:rFonts w:ascii="Arial" w:hAnsi="Arial" w:cs="Arial"/>
+                <w:b/>
+                <w:bCs/>
+                <w:sz w:val="24"/>
+                <w:szCs w:val="24"/>
+              </w:rPr>
+            </w:pPr>
+          </w:p>
+        </w:tc>
+        <w:tc>
+          <w:tcPr>
+            <w:tcW w:w="2430" w:type="dxa"/>
+          </w:tcPr>
+          <w:p>
+            <w:pPr>
+              <w:rPr>
+                <w:rFonts w:ascii="Arial" w:hAnsi="Arial" w:cs="Arial"/>
+                <w:b/>
+                <w:bCs/>
+                <w:sz w:val="24"/>
+                <w:szCs w:val="24"/>
+              </w:rPr>
+            </w:pPr>
+            <w:r>
+              <w:rPr>
+                <w:rFonts w:ascii="Arial" w:hAnsi="Arial" w:cs="Arial"/>
+                <w:b/>
+                <w:bCs/>
+                <w:sz w:val="24"/>
+                <w:szCs w:val="24"/>
+              </w:rPr>
+              <w:t>N^2+3N+2= O(N^2)</w:t>
+            </w:r>
+          </w:p>
+        </w:tc>
+        <w:tc>
+          <w:tcPr>
+            <w:tcW w:w="2425" w:type="dxa"/>
+          </w:tcPr>
+          <w:p>
+            <w:pPr>
+              <w:rPr>
+                <w:rFonts w:ascii="Arial" w:hAnsi="Arial" w:cs="Arial"/>
+                <w:b/>
+                <w:bCs/>
+                <w:sz w:val="24"/>
+                <w:szCs w:val="24"/>
+              </w:rPr>
+            </w:pPr>
+            <w:r>
+              <w:rPr>
+                <w:rFonts w:ascii="Arial" w:hAnsi="Arial" w:cs="Arial"/>
+                <w:b/>
+                <w:bCs/>
+                <w:sz w:val="24"/>
+                <w:szCs w:val="24"/>
+              </w:rPr>
+              <w:t>N^2+3N+2= O(N^2)</w:t>
+            </w:r>
+          </w:p>
+        </w:tc>
+      </w:tr>
+    </w:tbl>
+    <w:p>
+      <w:pPr>
+        <w:rPr>
+          <w:rFonts w:ascii="Arial" w:hAnsi="Arial" w:cs="Arial"/>
+          <w:b/>
+          <w:bCs/>
+          <w:sz w:val="24"/>
+          <w:szCs w:val="24"/>
+        </w:rPr>
+      </w:pPr>
+    </w:p>
+    <w:p>
+      <w:pPr>
+        <w:rPr>
+          <w:rFonts w:ascii="Arial" w:hAnsi="Arial" w:cs="Arial"/>
+          <w:b/>
+          <w:bCs/>
+          <w:sz w:val="24"/>
+          <w:szCs w:val="24"/>
+        </w:rPr>
+      </w:pPr>
+      <w:r>
+        <w:rPr>
+          <w:rFonts w:ascii="Arial" w:hAnsi="Arial" w:cs="Arial"/>
+          <w:b/>
+          <w:bCs/>
+          <w:sz w:val="24"/>
+          <w:szCs w:val="24"/>
+        </w:rPr>
+        <w:t>lookup.py</w:t>
+      </w:r>
+    </w:p>
+    <w:tbl>
+      <w:tblPr>
+        <w:tblStyle w:val="TableGrid"/>
+        <w:tblW w:w="0" w:type="auto"/>
+        <w:tblLook w:val="04A0" w:firstRow="1" w:lastRow="0" w:firstColumn="1" w:lastColumn="0" w:noHBand="0" w:noVBand="1"/>
+      </w:tblPr>
+      <w:tblGrid>
+        <w:gridCol w:w="2337"/>
+        <w:gridCol w:w="2337"/>
+        <w:gridCol w:w="2338"/>
+        <w:gridCol w:w="2338"/>
+      </w:tblGrid>
+      <w:tr>
+        <w:tc>
+          <w:tcPr>
+            <w:tcW w:w="2337" w:type="dxa"/>
+          </w:tcPr>
+          <w:p>
+            <w:pPr>
+              <w:rPr>
+                <w:rFonts w:ascii="Arial" w:hAnsi="Arial" w:cs="Arial"/>
+                <w:b/>
+                <w:bCs/>
+                <w:sz w:val="24"/>
+                <w:szCs w:val="24"/>
+              </w:rPr>
+            </w:pPr>
+            <w:r>
+              <w:rPr>
+                <w:rFonts w:ascii="Arial" w:hAnsi="Arial" w:cs="Arial"/>
+                <w:b/>
+                <w:bCs/>
+                <w:sz w:val="24"/>
+                <w:szCs w:val="24"/>
+              </w:rPr>
+              <w:t>Method</w:t>
+            </w:r>
+          </w:p>
+        </w:tc>
+        <w:tc>
+          <w:tcPr>
+            <w:tcW w:w="2337" w:type="dxa"/>
+          </w:tcPr>
+          <w:p>
+            <w:pPr>
+              <w:rPr>
+                <w:rFonts w:ascii="Arial" w:hAnsi="Arial" w:cs="Arial"/>
+                <w:b/>
+                <w:bCs/>
+                <w:sz w:val="24"/>
+                <w:szCs w:val="24"/>
+              </w:rPr>
+            </w:pPr>
+            <w:r>
+              <w:rPr>
+                <w:rFonts w:ascii="Arial" w:hAnsi="Arial" w:cs="Arial"/>
+                <w:b/>
+                <w:bCs/>
+                <w:sz w:val="24"/>
+                <w:szCs w:val="24"/>
+              </w:rPr>
+              <w:t>Line number</w:t>
+            </w:r>
+          </w:p>
+        </w:tc>
+        <w:tc>
+          <w:tcPr>
+            <w:tcW w:w="2338" w:type="dxa"/>
+          </w:tcPr>
+          <w:p>
+            <w:pPr>
+              <w:rPr>
+                <w:rFonts w:ascii="Arial" w:hAnsi="Arial" w:cs="Arial"/>
+                <w:b/>
+                <w:bCs/>
+                <w:sz w:val="24"/>
+                <w:szCs w:val="24"/>
+              </w:rPr>
+            </w:pPr>
+            <w:r>
+              <w:rPr>
+                <w:rFonts w:ascii="Arial" w:hAnsi="Arial" w:cs="Arial"/>
+                <w:b/>
+                <w:bCs/>
+                <w:sz w:val="24"/>
+                <w:szCs w:val="24"/>
+              </w:rPr>
+              <w:t>Space complexity</w:t>
+            </w:r>
+          </w:p>
+        </w:tc>
+        <w:tc>
+          <w:tcPr>
+            <w:tcW w:w="2338" w:type="dxa"/>
+          </w:tcPr>
+          <w:p>
+            <w:pPr>
+              <w:rPr>
+                <w:rFonts w:ascii="Arial" w:hAnsi="Arial" w:cs="Arial"/>
+                <w:b/>
+                <w:bCs/>
+                <w:sz w:val="24"/>
+                <w:szCs w:val="24"/>
+              </w:rPr>
+            </w:pPr>
+            <w:r>
+              <w:rPr>
+                <w:rFonts w:ascii="Arial" w:hAnsi="Arial" w:cs="Arial"/>
+                <w:b/>
+                <w:bCs/>
+                <w:sz w:val="24"/>
+                <w:szCs w:val="24"/>
+              </w:rPr>
+              <w:t>Time complexity</w:t>
+            </w:r>
+          </w:p>
+        </w:tc>
+      </w:tr>
+      <w:tr>
+        <w:tc>
+          <w:tcPr>
+            <w:tcW w:w="2337" w:type="dxa"/>
+          </w:tcPr>
+          <w:p>
+            <w:pPr>
+              <w:rPr>
+                <w:rFonts w:ascii="Arial" w:hAnsi="Arial" w:cs="Arial"/>
+                <w:sz w:val="24"/>
+                <w:szCs w:val="24"/>
+              </w:rPr>
+            </w:pPr>
+            <w:r>
+              <w:rPr>
+                <w:rFonts w:ascii="Arial" w:hAnsi="Arial" w:cs="Arial"/>
+                <w:sz w:val="24"/>
+                <w:szCs w:val="24"/>
+              </w:rPr>
+              <w:t>lookUp_id</w:t>
+            </w:r>
+          </w:p>
+        </w:tc>
+        <w:tc>
+          <w:tcPr>
+            <w:tcW w:w="2337" w:type="dxa"/>
+          </w:tcPr>
+          <w:p>
+            <w:pPr>
+              <w:rPr>
+                <w:rFonts w:ascii="Arial" w:hAnsi="Arial" w:cs="Arial"/>
+                <w:sz w:val="24"/>
+                <w:szCs w:val="24"/>
+              </w:rPr>
+            </w:pPr>
+            <w:r>
+              <w:rPr>
+                <w:rFonts w:ascii="Arial" w:hAnsi="Arial" w:cs="Arial"/>
+                <w:sz w:val="24"/>
+                <w:szCs w:val="24"/>
+              </w:rPr>
+              <w:t>10</w:t>
+            </w:r>
+          </w:p>
+        </w:tc>
+        <w:tc>
+          <w:tcPr>
+            <w:tcW w:w="2338" w:type="dxa"/>
+          </w:tcPr>
+          <w:p>
+            <w:pPr>
+              <w:rPr>
+                <w:rFonts w:ascii="Arial" w:hAnsi="Arial" w:cs="Arial"/>
+                <w:sz w:val="24"/>
+                <w:szCs w:val="24"/>
+              </w:rPr>
+            </w:pPr>
+            <w:r>
+              <w:rPr>
+                <w:rFonts w:ascii="Arial" w:hAnsi="Arial" w:cs="Arial"/>
+                <w:sz w:val="24"/>
+                <w:szCs w:val="24"/>
+              </w:rPr>
+              <w:t>O(N)</w:t>
+            </w:r>
+          </w:p>
+        </w:tc>
+        <w:tc>
+          <w:tcPr>
+            <w:tcW w:w="2338" w:type="dxa"/>
+          </w:tcPr>
+          <w:p>
+            <w:pPr>
+              <w:rPr>
+                <w:rFonts w:ascii="Arial" w:hAnsi="Arial" w:cs="Arial"/>
+                <w:sz w:val="24"/>
+                <w:szCs w:val="24"/>
+              </w:rPr>
+            </w:pPr>
+            <w:r>
+              <w:rPr>
+                <w:rFonts w:ascii="Arial" w:hAnsi="Arial" w:cs="Arial"/>
+                <w:sz w:val="24"/>
+                <w:szCs w:val="24"/>
+              </w:rPr>
+              <w:t>O(N)</w:t>
+            </w:r>
+          </w:p>
+        </w:tc>
+      </w:tr>
+      <w:tr>
+        <w:tc>
+          <w:tcPr>
+            <w:tcW w:w="2337" w:type="dxa"/>
+          </w:tcPr>
+          <w:p>
+            <w:pPr>
+              <w:rPr>
+                <w:rFonts w:ascii="Arial" w:hAnsi="Arial" w:cs="Arial"/>
+                <w:sz w:val="24"/>
+                <w:szCs w:val="24"/>
+              </w:rPr>
+            </w:pPr>
+            <w:r>
+              <w:rPr>
+                <w:rFonts w:ascii="Arial" w:hAnsi="Arial" w:cs="Arial"/>
+                <w:sz w:val="24"/>
+                <w:szCs w:val="24"/>
+              </w:rPr>
+              <w:t>lookUp_time</w:t>
+            </w:r>
+          </w:p>
+        </w:tc>
+        <w:tc>
+          <w:tcPr>
+            <w:tcW w:w="2337" w:type="dxa"/>
+          </w:tcPr>
+          <w:p>
+            <w:pPr>
+              <w:rPr>
+                <w:rFonts w:ascii="Arial" w:hAnsi="Arial" w:cs="Arial"/>
+                <w:sz w:val="24"/>
+                <w:szCs w:val="24"/>
+              </w:rPr>
+            </w:pPr>
+            <w:r>
+              <w:rPr>
+                <w:rFonts w:ascii="Arial" w:hAnsi="Arial" w:cs="Arial"/>
+                <w:sz w:val="24"/>
+                <w:szCs w:val="24"/>
+              </w:rPr>
+              <w:t>29</w:t>
+            </w:r>
+          </w:p>
+        </w:tc>
+        <w:tc>
+          <w:tcPr>
+            <w:tcW w:w="2338" w:type="dxa"/>
+          </w:tcPr>
+          <w:p>
+            <w:pPr>
+              <w:rPr>
+                <w:rFonts w:ascii="Arial" w:hAnsi="Arial" w:cs="Arial"/>
+                <w:sz w:val="24"/>
+                <w:szCs w:val="24"/>
+              </w:rPr>
+            </w:pPr>
+            <w:r>
+              <w:rPr>
+                <w:rFonts w:ascii="Arial" w:hAnsi="Arial" w:cs="Arial"/>
+                <w:sz w:val="24"/>
+                <w:szCs w:val="24"/>
+              </w:rPr>
+              <w:t>O(N)</w:t>
+            </w:r>
+          </w:p>
+        </w:tc>
+        <w:tc>
+          <w:tcPr>
+            <w:tcW w:w="2338" w:type="dxa"/>
+          </w:tcPr>
+          <w:p>
+            <w:pPr>
+              <w:rPr>
+                <w:rFonts w:ascii="Arial" w:hAnsi="Arial" w:cs="Arial"/>
+                <w:sz w:val="24"/>
+                <w:szCs w:val="24"/>
+              </w:rPr>
+            </w:pPr>
+            <w:r>
+              <w:rPr>
+                <w:rFonts w:ascii="Arial" w:hAnsi="Arial" w:cs="Arial"/>
+                <w:sz w:val="24"/>
+                <w:szCs w:val="24"/>
+              </w:rPr>
+              <w:t>O(N)</w:t>
+            </w:r>
+          </w:p>
+        </w:tc>
+      </w:tr>
+      <w:tr>
+        <w:tc>
+          <w:tcPr>
+            <w:tcW w:w="2337" w:type="dxa"/>
+          </w:tcPr>
+          <w:p>
+            <w:pPr>
+              <w:rPr>
+                <w:rFonts w:ascii="Arial" w:hAnsi="Arial" w:cs="Arial"/>
+                <w:sz w:val="24"/>
+                <w:szCs w:val="24"/>
+              </w:rPr>
+            </w:pPr>
+            <w:r>
+              <w:rPr>
+                <w:rFonts w:ascii="Arial" w:hAnsi="Arial" w:cs="Arial"/>
+                <w:sz w:val="24"/>
+                <w:szCs w:val="24"/>
+              </w:rPr>
+              <w:t>next_action</w:t>
+            </w:r>
+          </w:p>
+        </w:tc>
+        <w:tc>
+          <w:tcPr>
+            <w:tcW w:w="2337" w:type="dxa"/>
+          </w:tcPr>
+          <w:p>
+            <w:pPr>
+              <w:rPr>
+                <w:rFonts w:ascii="Arial" w:hAnsi="Arial" w:cs="Arial"/>
+                <w:sz w:val="24"/>
+                <w:szCs w:val="24"/>
+              </w:rPr>
+            </w:pPr>
+            <w:r>
+              <w:rPr>
+                <w:rFonts w:ascii="Arial" w:hAnsi="Arial" w:cs="Arial"/>
+                <w:sz w:val="24"/>
+                <w:szCs w:val="24"/>
+              </w:rPr>
+              <w:t>73</w:t>
+            </w:r>
+          </w:p>
+        </w:tc>
+        <w:tc>
+          <w:tcPr>
+            <w:tcW w:w="2338" w:type="dxa"/>
+          </w:tcPr>
+          <w:p>
+            <w:pPr>
+              <w:rPr>
+                <w:rFonts w:ascii="Arial" w:hAnsi="Arial" w:cs="Arial"/>
+                <w:sz w:val="24"/>
+                <w:szCs w:val="24"/>
+              </w:rPr>
+            </w:pPr>
+            <w:proofErr w:type="gramStart"/>
+            <w:r>
+              <w:rPr>
+                <w:rFonts w:ascii="Arial" w:hAnsi="Arial" w:cs="Arial"/>
+                <w:sz w:val="24"/>
+                <w:szCs w:val="24"/>
+              </w:rPr>
+              <w:t>O(</w:t>
+            </w:r>
+            <w:proofErr w:type="gramEnd"/>
+            <w:r>
+              <w:rPr>
+                <w:rFonts w:ascii="Arial" w:hAnsi="Arial" w:cs="Arial"/>
+                <w:sz w:val="24"/>
+                <w:szCs w:val="24"/>
+              </w:rPr>
+              <w:t>1)</w:t>
+            </w:r>
+          </w:p>
+        </w:tc>
+        <w:tc>
+          <w:tcPr>
+            <w:tcW w:w="2338" w:type="dxa"/>
+          </w:tcPr>
+          <w:p>
+            <w:pPr>
+              <w:rPr>
+                <w:rFonts w:ascii="Arial" w:hAnsi="Arial" w:cs="Arial"/>
+                <w:sz w:val="24"/>
+                <w:szCs w:val="24"/>
+              </w:rPr>
+            </w:pPr>
+            <w:proofErr w:type="gramStart"/>
+            <w:r>
+              <w:rPr>
+                <w:rFonts w:ascii="Arial" w:hAnsi="Arial" w:cs="Arial"/>
+                <w:sz w:val="24"/>
+                <w:szCs w:val="24"/>
+              </w:rPr>
+              <w:t>O(</w:t>
+            </w:r>
+            <w:proofErr w:type="gramEnd"/>
+            <w:r>
+              <w:rPr>
+                <w:rFonts w:ascii="Arial" w:hAnsi="Arial" w:cs="Arial"/>
+                <w:sz w:val="24"/>
+                <w:szCs w:val="24"/>
+              </w:rPr>
+              <w:t>1)</w:t>
+            </w:r>
+          </w:p>
+        </w:tc>
+      </w:tr>
+      <w:tr>
+        <w:tc>
+          <w:tcPr>
+            <w:tcW w:w="2337" w:type="dxa"/>
+          </w:tcPr>
+          <w:p>
+            <w:pPr>
+              <w:rPr>
+                <w:rFonts w:ascii="Arial" w:hAnsi="Arial" w:cs="Arial"/>
+                <w:b/>
+                <w:bCs/>
+                <w:sz w:val="24"/>
+                <w:szCs w:val="24"/>
+              </w:rPr>
+            </w:pPr>
+            <w:r>
+              <w:rPr>
+                <w:rFonts w:ascii="Arial" w:hAnsi="Arial" w:cs="Arial"/>
+                <w:b/>
+                <w:bCs/>
+                <w:sz w:val="24"/>
+                <w:szCs w:val="24"/>
+              </w:rPr>
+              <w:t>Total</w:t>
+            </w:r>
+          </w:p>
+        </w:tc>
+        <w:tc>
+          <w:tcPr>
+            <w:tcW w:w="2337" w:type="dxa"/>
+          </w:tcPr>
+          <w:p>
+            <w:pPr>
+              <w:rPr>
+                <w:rFonts w:ascii="Arial" w:hAnsi="Arial" w:cs="Arial"/>
+                <w:b/>
+                <w:bCs/>
+                <w:sz w:val="24"/>
+                <w:szCs w:val="24"/>
+              </w:rPr>
+            </w:pPr>
+          </w:p>
+        </w:tc>
+        <w:tc>
+          <w:tcPr>
+            <w:tcW w:w="2338" w:type="dxa"/>
+          </w:tcPr>
+          <w:p>
+            <w:pPr>
+              <w:rPr>
+                <w:rFonts w:ascii="Arial" w:hAnsi="Arial" w:cs="Arial"/>
+                <w:b/>
+                <w:bCs/>
+                <w:sz w:val="24"/>
+                <w:szCs w:val="24"/>
+              </w:rPr>
+            </w:pPr>
+            <w:r>
+              <w:rPr>
+                <w:rFonts w:ascii="Arial" w:hAnsi="Arial" w:cs="Arial"/>
+                <w:b/>
+                <w:bCs/>
+                <w:sz w:val="24"/>
+                <w:szCs w:val="24"/>
+              </w:rPr>
+              <w:t>2</w:t>
+            </w:r>
+            <w:r>
+              <w:rPr>
+                <w:rFonts w:ascii="Arial" w:hAnsi="Arial" w:cs="Arial"/>
+                <w:b/>
+                <w:bCs/>
+                <w:sz w:val="24"/>
+                <w:szCs w:val="24"/>
+              </w:rPr>
+              <w:t>N+1 = O(N)</w:t>
+            </w:r>
+          </w:p>
+        </w:tc>
+        <w:tc>
+          <w:tcPr>
+            <w:tcW w:w="2338" w:type="dxa"/>
+          </w:tcPr>
+          <w:p>
+            <w:pPr>
+              <w:rPr>
+                <w:rFonts w:ascii="Arial" w:hAnsi="Arial" w:cs="Arial"/>
+                <w:b/>
+                <w:bCs/>
+                <w:sz w:val="24"/>
+                <w:szCs w:val="24"/>
+              </w:rPr>
+            </w:pPr>
+            <w:r>
+              <w:rPr>
+                <w:rFonts w:ascii="Arial" w:hAnsi="Arial" w:cs="Arial"/>
+                <w:b/>
+                <w:bCs/>
+                <w:sz w:val="24"/>
+                <w:szCs w:val="24"/>
+              </w:rPr>
+              <w:t>2</w:t>
+            </w:r>
+            <w:r>
+              <w:rPr>
+                <w:rFonts w:ascii="Arial" w:hAnsi="Arial" w:cs="Arial"/>
+                <w:b/>
+                <w:bCs/>
+                <w:sz w:val="24"/>
+                <w:szCs w:val="24"/>
+              </w:rPr>
+              <w:t>N+1 = O(N)</w:t>
+            </w:r>
+          </w:p>
+        </w:tc>
+      </w:tr>
+    </w:tbl>
+    <w:p>
+      <w:pPr>
+        <w:rPr>
+          <w:rFonts w:ascii="Arial" w:hAnsi="Arial" w:cs="Arial"/>
+          <w:b/>
+          <w:bCs/>
+          <w:sz w:val="24"/>
+          <w:szCs w:val="24"/>
+        </w:rPr>
+      </w:pPr>
+    </w:p>
+    <w:p>
+      <w:pPr>
+        <w:rPr>
+          <w:rFonts w:ascii="Arial" w:hAnsi="Arial" w:cs="Arial"/>
+          <w:b/>
+          <w:bCs/>
+          <w:sz w:val="24"/>
+          <w:szCs w:val="24"/>
+        </w:rPr>
+      </w:pPr>
+      <w:r>
+        <w:rPr>
+          <w:rFonts w:ascii="Arial" w:hAnsi="Arial" w:cs="Arial"/>
+          <w:b/>
+          <w:bCs/>
+          <w:sz w:val="24"/>
+          <w:szCs w:val="24"/>
+        </w:rPr>
+        <w:t>Total</w:t>
+      </w:r>
+    </w:p>
+    <w:tbl>
+      <w:tblPr>
+        <w:tblStyle w:val="TableGrid"/>
+        <w:tblW w:w="0" w:type="auto"/>
+        <w:tblLook w:val="04A0" w:firstRow="1" w:lastRow="0" w:firstColumn="1" w:lastColumn="0" w:noHBand="0" w:noVBand="1"/>
+      </w:tblPr>
+      <w:tblGrid>
+        <w:gridCol w:w="2337"/>
+        <w:gridCol w:w="2788"/>
+        <w:gridCol w:w="2790"/>
+      </w:tblGrid>
+      <w:tr>
+        <w:tc>
+          <w:tcPr>
+            <w:tcW w:w="2337" w:type="dxa"/>
+          </w:tcPr>
+          <w:p>
+            <w:pPr>
+              <w:rPr>
+                <w:rFonts w:ascii="Arial" w:hAnsi="Arial" w:cs="Arial"/>
+                <w:b/>
+                <w:bCs/>
+                <w:sz w:val="24"/>
+                <w:szCs w:val="24"/>
+              </w:rPr>
+            </w:pPr>
+            <w:r>
+              <w:rPr>
+                <w:rFonts w:ascii="Arial" w:hAnsi="Arial" w:cs="Arial"/>
+                <w:b/>
+                <w:bCs/>
+                <w:sz w:val="24"/>
+                <w:szCs w:val="24"/>
+              </w:rPr>
+              <w:t xml:space="preserve">Section </w:t>
+            </w:r>
+          </w:p>
+        </w:tc>
+        <w:tc>
+          <w:tcPr>
+            <w:tcW w:w="2788" w:type="dxa"/>
+          </w:tcPr>
+          <w:p>
+            <w:pPr>
+              <w:rPr>
+                <w:rFonts w:ascii="Arial" w:hAnsi="Arial" w:cs="Arial"/>
+                <w:b/>
+                <w:bCs/>
+                <w:sz w:val="24"/>
+                <w:szCs w:val="24"/>
+              </w:rPr>
+            </w:pPr>
+            <w:r>
+              <w:rPr>
+                <w:rFonts w:ascii="Arial" w:hAnsi="Arial" w:cs="Arial"/>
+                <w:b/>
+                <w:bCs/>
+                <w:sz w:val="24"/>
+                <w:szCs w:val="24"/>
+              </w:rPr>
+              <w:t>Space complexity</w:t>
+            </w:r>
+          </w:p>
+        </w:tc>
+        <w:tc>
+          <w:tcPr>
+            <w:tcW w:w="2790" w:type="dxa"/>
+          </w:tcPr>
+          <w:p>
+            <w:pPr>
+              <w:rPr>
+                <w:rFonts w:ascii="Arial" w:hAnsi="Arial" w:cs="Arial"/>
+                <w:b/>
+                <w:bCs/>
+                <w:sz w:val="24"/>
+                <w:szCs w:val="24"/>
+              </w:rPr>
+            </w:pPr>
+            <w:r>
+              <w:rPr>
+                <w:rFonts w:ascii="Arial" w:hAnsi="Arial" w:cs="Arial"/>
+                <w:b/>
+                <w:bCs/>
+                <w:sz w:val="24"/>
+                <w:szCs w:val="24"/>
+              </w:rPr>
+              <w:t>Time complexity</w:t>
+            </w:r>
+          </w:p>
+        </w:tc>
+      </w:tr>
+      <w:tr>
+        <w:tc>
+          <w:tcPr>
+            <w:tcW w:w="2337" w:type="dxa"/>
+          </w:tcPr>
+          <w:p>
+            <w:pPr>
+              <w:rPr>
+                <w:rFonts w:ascii="Arial" w:hAnsi="Arial" w:cs="Arial"/>
+                <w:sz w:val="24"/>
+                <w:szCs w:val="24"/>
+              </w:rPr>
+            </w:pPr>
+            <w:r>
+              <w:rPr>
+                <w:rFonts w:ascii="Arial" w:hAnsi="Arial" w:cs="Arial"/>
+                <w:sz w:val="24"/>
+                <w:szCs w:val="24"/>
+              </w:rPr>
+              <w:t>hashTable.py</w:t>
+            </w:r>
+          </w:p>
+        </w:tc>
+        <w:tc>
+          <w:tcPr>
+            <w:tcW w:w="2788" w:type="dxa"/>
+          </w:tcPr>
+          <w:p>
+            <w:pPr>
+              <w:rPr>
+                <w:rFonts w:ascii="Arial" w:hAnsi="Arial" w:cs="Arial"/>
+                <w:sz w:val="24"/>
+                <w:szCs w:val="24"/>
+              </w:rPr>
+            </w:pPr>
+            <w:r>
+              <w:rPr>
+                <w:rFonts w:ascii="Arial" w:hAnsi="Arial" w:cs="Arial"/>
+                <w:sz w:val="24"/>
+                <w:szCs w:val="24"/>
+              </w:rPr>
+              <w:t>O(N)</w:t>
+            </w:r>
+          </w:p>
+        </w:tc>
+        <w:tc>
+          <w:tcPr>
+            <w:tcW w:w="2790" w:type="dxa"/>
+          </w:tcPr>
+          <w:p>
+            <w:pPr>
+              <w:rPr>
+                <w:rFonts w:ascii="Arial" w:hAnsi="Arial" w:cs="Arial"/>
+                <w:sz w:val="24"/>
+                <w:szCs w:val="24"/>
+              </w:rPr>
+            </w:pPr>
+            <w:r>
+              <w:rPr>
+                <w:rFonts w:ascii="Arial" w:hAnsi="Arial" w:cs="Arial"/>
+                <w:sz w:val="24"/>
+                <w:szCs w:val="24"/>
+              </w:rPr>
+              <w:t>O(N)</w:t>
+            </w:r>
+          </w:p>
+        </w:tc>
+      </w:tr>
+      <w:tr>
+        <w:tc>
+          <w:tcPr>
+            <w:tcW w:w="2337" w:type="dxa"/>
+          </w:tcPr>
+          <w:p>
+            <w:pPr>
+              <w:rPr>
+                <w:rFonts w:ascii="Arial" w:hAnsi="Arial" w:cs="Arial"/>
+                <w:sz w:val="24"/>
+                <w:szCs w:val="24"/>
+              </w:rPr>
+            </w:pPr>
+            <w:r>
+              <w:rPr>
+                <w:rFonts w:ascii="Arial" w:hAnsi="Arial" w:cs="Arial"/>
+                <w:sz w:val="24"/>
+                <w:szCs w:val="24"/>
+              </w:rPr>
+              <w:t>packages.py</w:t>
+            </w:r>
+          </w:p>
+        </w:tc>
+        <w:tc>
+          <w:tcPr>
+            <w:tcW w:w="2788" w:type="dxa"/>
+          </w:tcPr>
+          <w:p>
+            <w:pPr>
+              <w:rPr>
+                <w:rFonts w:ascii="Arial" w:hAnsi="Arial" w:cs="Arial"/>
+                <w:sz w:val="24"/>
+                <w:szCs w:val="24"/>
+              </w:rPr>
+            </w:pPr>
+            <w:proofErr w:type="gramStart"/>
+            <w:r>
+              <w:rPr>
+                <w:rFonts w:ascii="Arial" w:hAnsi="Arial" w:cs="Arial"/>
+                <w:sz w:val="24"/>
+                <w:szCs w:val="24"/>
+              </w:rPr>
+              <w:t>O(</w:t>
+            </w:r>
+            <w:proofErr w:type="gramEnd"/>
+            <w:r>
+              <w:rPr>
+                <w:rFonts w:ascii="Arial" w:hAnsi="Arial" w:cs="Arial"/>
+                <w:sz w:val="24"/>
+                <w:szCs w:val="24"/>
+              </w:rPr>
+              <w:t>1)</w:t>
+            </w:r>
+          </w:p>
+        </w:tc>
+        <w:tc>
+          <w:tcPr>
+            <w:tcW w:w="2790" w:type="dxa"/>
+          </w:tcPr>
+          <w:p>
+            <w:pPr>
+              <w:rPr>
+                <w:rFonts w:ascii="Arial" w:hAnsi="Arial" w:cs="Arial"/>
+                <w:sz w:val="24"/>
+                <w:szCs w:val="24"/>
+              </w:rPr>
+            </w:pPr>
+            <w:proofErr w:type="gramStart"/>
+            <w:r>
+              <w:rPr>
+                <w:rFonts w:ascii="Arial" w:hAnsi="Arial" w:cs="Arial"/>
+                <w:sz w:val="24"/>
+                <w:szCs w:val="24"/>
+              </w:rPr>
+              <w:t>O(</w:t>
+            </w:r>
+            <w:proofErr w:type="gramEnd"/>
+            <w:r>
+              <w:rPr>
+                <w:rFonts w:ascii="Arial" w:hAnsi="Arial" w:cs="Arial"/>
+                <w:sz w:val="24"/>
+                <w:szCs w:val="24"/>
+              </w:rPr>
+              <w:t>1)</w:t>
+            </w:r>
+          </w:p>
+        </w:tc>
+      </w:tr>
+      <w:tr>
+        <w:tc>
+          <w:tcPr>
+            <w:tcW w:w="2337" w:type="dxa"/>
+          </w:tcPr>
+          <w:p>
+            <w:pPr>
+              <w:rPr>
+                <w:rFonts w:ascii="Arial" w:hAnsi="Arial" w:cs="Arial"/>
+                <w:sz w:val="24"/>
+                <w:szCs w:val="24"/>
+              </w:rPr>
+            </w:pPr>
+            <w:r>
+              <w:rPr>
+                <w:rFonts w:ascii="Arial" w:hAnsi="Arial" w:cs="Arial"/>
+                <w:sz w:val="24"/>
+                <w:szCs w:val="24"/>
+              </w:rPr>
+              <w:t>readPackages.py</w:t>
+            </w:r>
+          </w:p>
+        </w:tc>
+        <w:tc>
+          <w:tcPr>
+            <w:tcW w:w="2788" w:type="dxa"/>
+          </w:tcPr>
+          <w:p>
+            <w:pPr>
+              <w:rPr>
+                <w:rFonts w:ascii="Arial" w:hAnsi="Arial" w:cs="Arial"/>
+                <w:sz w:val="24"/>
+                <w:szCs w:val="24"/>
+              </w:rPr>
+            </w:pPr>
+            <w:r>
+              <w:rPr>
+                <w:rFonts w:ascii="Arial" w:hAnsi="Arial" w:cs="Arial"/>
+                <w:sz w:val="24"/>
+                <w:szCs w:val="24"/>
+              </w:rPr>
+              <w:t>O(N)</w:t>
+            </w:r>
+          </w:p>
+        </w:tc>
+        <w:tc>
+          <w:tcPr>
+            <w:tcW w:w="2790" w:type="dxa"/>
+          </w:tcPr>
+          <w:p>
+            <w:pPr>
+              <w:rPr>
+                <w:rFonts w:ascii="Arial" w:hAnsi="Arial" w:cs="Arial"/>
+                <w:sz w:val="24"/>
+                <w:szCs w:val="24"/>
+              </w:rPr>
+            </w:pPr>
+            <w:r>
+              <w:rPr>
+                <w:rFonts w:ascii="Arial" w:hAnsi="Arial" w:cs="Arial"/>
+                <w:sz w:val="24"/>
+                <w:szCs w:val="24"/>
+              </w:rPr>
+              <w:t>O(N)</w:t>
+            </w:r>
+          </w:p>
+        </w:tc>
+      </w:tr>
+      <w:tr>
+        <w:tc>
+          <w:tcPr>
+            <w:tcW w:w="2337" w:type="dxa"/>
+          </w:tcPr>
+          <w:p>
+            <w:pPr>
+              <w:rPr>
+                <w:rFonts w:ascii="Arial" w:hAnsi="Arial" w:cs="Arial"/>
+                <w:sz w:val="24"/>
+                <w:szCs w:val="24"/>
+              </w:rPr>
+            </w:pPr>
+            <w:r>
+              <w:rPr>
+                <w:rFonts w:ascii="Arial" w:hAnsi="Arial" w:cs="Arial"/>
+                <w:sz w:val="24"/>
+                <w:szCs w:val="24"/>
+              </w:rPr>
+              <w:t>loadTruck.py</w:t>
+            </w:r>
+          </w:p>
+        </w:tc>
+        <w:tc>
+          <w:tcPr>
+            <w:tcW w:w="2788" w:type="dxa"/>
+          </w:tcPr>
+          <w:p>
+            <w:pPr>
+              <w:rPr>
+                <w:rFonts w:ascii="Arial" w:hAnsi="Arial" w:cs="Arial"/>
+                <w:sz w:val="24"/>
+                <w:szCs w:val="24"/>
+              </w:rPr>
+            </w:pPr>
+            <w:r>
+              <w:rPr>
+                <w:rFonts w:ascii="Arial" w:hAnsi="Arial" w:cs="Arial"/>
+                <w:sz w:val="24"/>
+                <w:szCs w:val="24"/>
+              </w:rPr>
+              <w:t>O(N)</w:t>
+            </w:r>
+          </w:p>
+        </w:tc>
+        <w:tc>
+          <w:tcPr>
+            <w:tcW w:w="2790" w:type="dxa"/>
+          </w:tcPr>
+          <w:p>
+            <w:pPr>
+              <w:rPr>
+                <w:rFonts w:ascii="Arial" w:hAnsi="Arial" w:cs="Arial"/>
+                <w:sz w:val="24"/>
+                <w:szCs w:val="24"/>
+              </w:rPr>
+            </w:pPr>
+            <w:r>
+              <w:rPr>
+                <w:rFonts w:ascii="Arial" w:hAnsi="Arial" w:cs="Arial"/>
+                <w:sz w:val="24"/>
+                <w:szCs w:val="24"/>
+              </w:rPr>
+              <w:t>O(N)</w:t>
+            </w:r>
+          </w:p>
+        </w:tc>
+      </w:tr>
+      <w:tr>
+        <w:tc>
+          <w:tcPr>
+            <w:tcW w:w="2337" w:type="dxa"/>
+          </w:tcPr>
+          <w:p>
+            <w:pPr>
+              <w:rPr>
+                <w:rFonts w:ascii="Arial" w:hAnsi="Arial" w:cs="Arial"/>
+                <w:sz w:val="24"/>
+                <w:szCs w:val="24"/>
+              </w:rPr>
+            </w:pPr>
+            <w:r>
+              <w:rPr>
+                <w:rFonts w:ascii="Arial" w:hAnsi="Arial" w:cs="Arial"/>
+                <w:sz w:val="24"/>
+                <w:szCs w:val="24"/>
+              </w:rPr>
+              <w:t>distances.py</w:t>
+            </w:r>
+          </w:p>
+        </w:tc>
+        <w:tc>
+          <w:tcPr>
+            <w:tcW w:w="2788" w:type="dxa"/>
+          </w:tcPr>
+          <w:p>
+            <w:pPr>
+              <w:rPr>
+                <w:rFonts w:ascii="Arial" w:hAnsi="Arial" w:cs="Arial"/>
+                <w:sz w:val="24"/>
+                <w:szCs w:val="24"/>
+              </w:rPr>
+            </w:pPr>
+            <w:r>
+              <w:rPr>
+                <w:rFonts w:ascii="Arial" w:hAnsi="Arial" w:cs="Arial"/>
+                <w:sz w:val="24"/>
+                <w:szCs w:val="24"/>
+              </w:rPr>
+              <w:t>O(N^2)</w:t>
+            </w:r>
+          </w:p>
+        </w:tc>
+        <w:tc>
+          <w:tcPr>
+            <w:tcW w:w="2790" w:type="dxa"/>
+          </w:tcPr>
+          <w:p>
+            <w:pPr>
+              <w:rPr>
+                <w:rFonts w:ascii="Arial" w:hAnsi="Arial" w:cs="Arial"/>
+                <w:sz w:val="24"/>
+                <w:szCs w:val="24"/>
+              </w:rPr>
+            </w:pPr>
+            <w:r>
+              <w:rPr>
+                <w:rFonts w:ascii="Arial" w:hAnsi="Arial" w:cs="Arial"/>
+                <w:sz w:val="24"/>
+                <w:szCs w:val="24"/>
+              </w:rPr>
+              <w:t>O(N^2)</w:t>
+            </w:r>
+          </w:p>
+        </w:tc>
+      </w:tr>
+      <w:tr>
+        <w:tc>
+          <w:tcPr>
+            <w:tcW w:w="2337" w:type="dxa"/>
+          </w:tcPr>
+          <w:p>
+            <w:pPr>
+              <w:rPr>
+                <w:rFonts w:ascii="Arial" w:hAnsi="Arial" w:cs="Arial"/>
+                <w:sz w:val="24"/>
+                <w:szCs w:val="24"/>
+              </w:rPr>
+            </w:pPr>
+            <w:r>
+              <w:rPr>
+                <w:rFonts w:ascii="Arial" w:hAnsi="Arial" w:cs="Arial"/>
+                <w:sz w:val="24"/>
+                <w:szCs w:val="24"/>
+              </w:rPr>
+              <w:t>timer.py</w:t>
+            </w:r>
+          </w:p>
+        </w:tc>
+        <w:tc>
+          <w:tcPr>
+            <w:tcW w:w="2788" w:type="dxa"/>
+          </w:tcPr>
+          <w:p>
+            <w:pPr>
+              <w:rPr>
+                <w:rFonts w:ascii="Arial" w:hAnsi="Arial" w:cs="Arial"/>
+                <w:sz w:val="24"/>
+                <w:szCs w:val="24"/>
+              </w:rPr>
+            </w:pPr>
+            <w:r>
+              <w:rPr>
+                <w:rFonts w:ascii="Arial" w:hAnsi="Arial" w:cs="Arial"/>
+                <w:sz w:val="24"/>
+                <w:szCs w:val="24"/>
+              </w:rPr>
+              <w:t>O(N^2)</w:t>
+            </w:r>
+          </w:p>
+        </w:tc>
+        <w:tc>
+          <w:tcPr>
+            <w:tcW w:w="2790" w:type="dxa"/>
+          </w:tcPr>
+          <w:p>
+            <w:pPr>
+              <w:rPr>
+                <w:rFonts w:ascii="Arial" w:hAnsi="Arial" w:cs="Arial"/>
+                <w:sz w:val="24"/>
+                <w:szCs w:val="24"/>
+              </w:rPr>
+            </w:pPr>
+            <w:r>
+              <w:rPr>
+                <w:rFonts w:ascii="Arial" w:hAnsi="Arial" w:cs="Arial"/>
+                <w:sz w:val="24"/>
+                <w:szCs w:val="24"/>
+              </w:rPr>
+              <w:t>O(N^2)</w:t>
+            </w:r>
+          </w:p>
+        </w:tc>
+      </w:tr>
+      <w:tr>
+        <w:tc>
+          <w:tcPr>
+            <w:tcW w:w="2337" w:type="dxa"/>
+          </w:tcPr>
+          <w:p>
+            <w:pPr>
+              <w:rPr>
+                <w:rFonts w:ascii="Arial" w:hAnsi="Arial" w:cs="Arial"/>
+                <w:sz w:val="24"/>
+                <w:szCs w:val="24"/>
+              </w:rPr>
+            </w:pPr>
+            <w:r>
+              <w:rPr>
+                <w:rFonts w:ascii="Arial" w:hAnsi="Arial" w:cs="Arial"/>
+                <w:sz w:val="24"/>
+                <w:szCs w:val="24"/>
+              </w:rPr>
+              <w:t>main.py</w:t>
+            </w:r>
+          </w:p>
+        </w:tc>
+        <w:tc>
+          <w:tcPr>
+            <w:tcW w:w="2788" w:type="dxa"/>
+          </w:tcPr>
+          <w:p>
+            <w:pPr>
+              <w:rPr>
+                <w:rFonts w:ascii="Arial" w:hAnsi="Arial" w:cs="Arial"/>
+                <w:sz w:val="24"/>
+                <w:szCs w:val="24"/>
+              </w:rPr>
+            </w:pPr>
+            <w:r>
+              <w:rPr>
+                <w:rFonts w:ascii="Arial" w:hAnsi="Arial" w:cs="Arial"/>
+                <w:sz w:val="24"/>
+                <w:szCs w:val="24"/>
+              </w:rPr>
+              <w:t>O(N^2)</w:t>
+            </w:r>
+          </w:p>
+        </w:tc>
+        <w:tc>
+          <w:tcPr>
+            <w:tcW w:w="2790" w:type="dxa"/>
+          </w:tcPr>
+          <w:p>
+            <w:pPr>
+              <w:rPr>
+                <w:rFonts w:ascii="Arial" w:hAnsi="Arial" w:cs="Arial"/>
+                <w:sz w:val="24"/>
+                <w:szCs w:val="24"/>
+              </w:rPr>
+            </w:pPr>
+            <w:r>
+              <w:rPr>
+                <w:rFonts w:ascii="Arial" w:hAnsi="Arial" w:cs="Arial"/>
+                <w:sz w:val="24"/>
+                <w:szCs w:val="24"/>
+              </w:rPr>
+              <w:t>O(N^2)</w:t>
+            </w:r>
+          </w:p>
+        </w:tc>
+      </w:tr>
+      <w:tr>
+        <w:tc>
+          <w:tcPr>
+            <w:tcW w:w="2337" w:type="dxa"/>
+          </w:tcPr>
+          <w:p>
+            <w:pPr>
+              <w:rPr>
+                <w:rFonts w:ascii="Arial" w:hAnsi="Arial" w:cs="Arial"/>
+                <w:sz w:val="24"/>
+                <w:szCs w:val="24"/>
+              </w:rPr>
+            </w:pPr>
+            <w:r>
+              <w:rPr>
+                <w:rFonts w:ascii="Arial" w:hAnsi="Arial" w:cs="Arial"/>
+                <w:sz w:val="24"/>
+                <w:szCs w:val="24"/>
+              </w:rPr>
+              <w:t>lookUp.py</w:t>
+            </w:r>
+          </w:p>
+        </w:tc>
+        <w:tc>
+          <w:tcPr>
+            <w:tcW w:w="2788" w:type="dxa"/>
+          </w:tcPr>
+          <w:p>
+            <w:pPr>
+              <w:rPr>
+                <w:rFonts w:ascii="Arial" w:hAnsi="Arial" w:cs="Arial"/>
+                <w:sz w:val="24"/>
+                <w:szCs w:val="24"/>
+              </w:rPr>
+            </w:pPr>
+            <w:r>
+              <w:rPr>
+                <w:rFonts w:ascii="Arial" w:hAnsi="Arial" w:cs="Arial"/>
+                <w:sz w:val="24"/>
+                <w:szCs w:val="24"/>
+              </w:rPr>
+              <w:t>O(N)</w:t>
+            </w:r>
+          </w:p>
+        </w:tc>
+        <w:tc>
+          <w:tcPr>
+            <w:tcW w:w="2790" w:type="dxa"/>
+          </w:tcPr>
+          <w:p>
+            <w:pPr>
+              <w:rPr>
+                <w:rFonts w:ascii="Arial" w:hAnsi="Arial" w:cs="Arial"/>
+                <w:sz w:val="24"/>
+                <w:szCs w:val="24"/>
+              </w:rPr>
+            </w:pPr>
+            <w:r>
+              <w:rPr>
+                <w:rFonts w:ascii="Arial" w:hAnsi="Arial" w:cs="Arial"/>
+                <w:sz w:val="24"/>
+                <w:szCs w:val="24"/>
+              </w:rPr>
+              <w:t>O(N)</w:t>
+            </w:r>
+          </w:p>
+        </w:tc>
+      </w:tr>
+      <w:tr>
+        <w:tc>
+          <w:tcPr>
+            <w:tcW w:w="2337" w:type="dxa"/>
+          </w:tcPr>
+          <w:p>
+            <w:pPr>
+              <w:rPr>
+                <w:rFonts w:ascii="Arial" w:hAnsi="Arial" w:cs="Arial"/>
+                <w:b/>
+                <w:bCs/>
+                <w:sz w:val="24"/>
+                <w:szCs w:val="24"/>
+              </w:rPr>
+            </w:pPr>
+            <w:r>
+              <w:rPr>
+                <w:rFonts w:ascii="Arial" w:hAnsi="Arial" w:cs="Arial"/>
+                <w:b/>
+                <w:bCs/>
+                <w:sz w:val="24"/>
+                <w:szCs w:val="24"/>
+              </w:rPr>
+              <w:t>Total</w:t>
+            </w:r>
+          </w:p>
+        </w:tc>
+        <w:tc>
+          <w:tcPr>
+            <w:tcW w:w="2788" w:type="dxa"/>
+          </w:tcPr>
+          <w:p>
+            <w:pPr>
+              <w:rPr>
+                <w:rFonts w:ascii="Arial" w:hAnsi="Arial" w:cs="Arial"/>
+                <w:b/>
+                <w:bCs/>
+                <w:sz w:val="24"/>
+                <w:szCs w:val="24"/>
+              </w:rPr>
+            </w:pPr>
+            <w:r>
+              <w:rPr>
+                <w:rFonts w:ascii="Arial" w:hAnsi="Arial" w:cs="Arial"/>
+                <w:b/>
+                <w:bCs/>
+                <w:sz w:val="24"/>
+                <w:szCs w:val="24"/>
+              </w:rPr>
+              <w:t xml:space="preserve">3N^2+4N+1= </w:t>
+            </w:r>
+            <w:r>
+              <w:rPr>
+                <w:rFonts w:ascii="Arial" w:hAnsi="Arial" w:cs="Arial"/>
+                <w:b/>
+                <w:bCs/>
+                <w:sz w:val="24"/>
+                <w:szCs w:val="24"/>
+              </w:rPr>
+              <w:t>O(N^2)</w:t>
+            </w:r>
+          </w:p>
+        </w:tc>
+        <w:tc>
+          <w:tcPr>
+            <w:tcW w:w="2790" w:type="dxa"/>
+          </w:tcPr>
+          <w:p>
+            <w:pPr>
+              <w:rPr>
+                <w:rFonts w:ascii="Arial" w:hAnsi="Arial" w:cs="Arial"/>
+                <w:b/>
+                <w:bCs/>
+                <w:sz w:val="24"/>
+                <w:szCs w:val="24"/>
+              </w:rPr>
+            </w:pPr>
+            <w:r>
+              <w:rPr>
+                <w:rFonts w:ascii="Arial" w:hAnsi="Arial" w:cs="Arial"/>
+                <w:b/>
+                <w:bCs/>
+                <w:sz w:val="24"/>
+                <w:szCs w:val="24"/>
+              </w:rPr>
+              <w:t>3N^2+4N+1= O(N^2)</w:t>
             </w:r>
           </w:p>
         </w:tc>

</xml_diff>